<commit_message>
Remove Paths table and add insert statements
</commit_message>
<xml_diff>
--- a/Data Model/Data Model.docx
+++ b/Data Model/Data Model.docx
@@ -70,12 +70,6 @@
       <w:r>
         <w:t>.</w:t>
       </w:r>
-    </w:p>
-    <w:p>
-      <w:pPr>
-        <w:pStyle w:val="ListParagraph"/>
-        <w:ind w:left="1080"/>
-      </w:pPr>
     </w:p>
     <w:tbl>
       <w:tblPr>
@@ -220,7 +214,7 @@
       </w:tr>
       <w:tr>
         <w:trPr>
-          <w:trHeight w:val="489"/>
+          <w:trHeight w:val="301"/>
         </w:trPr>
         <w:tc>
           <w:tcPr>
@@ -318,12 +312,6 @@
       <w:r>
         <w:t>.</w:t>
       </w:r>
-    </w:p>
-    <w:p>
-      <w:pPr>
-        <w:pStyle w:val="ListParagraph"/>
-        <w:ind w:left="1080"/>
-      </w:pPr>
     </w:p>
     <w:tbl>
       <w:tblPr>
@@ -514,7 +502,7 @@
       </w:tr>
       <w:tr>
         <w:trPr>
-          <w:trHeight w:val="549"/>
+          <w:trHeight w:val="447"/>
         </w:trPr>
         <w:tc>
           <w:tcPr>
@@ -561,7 +549,7 @@
       </w:tr>
       <w:tr>
         <w:trPr>
-          <w:trHeight w:val="549"/>
+          <w:trHeight w:val="397"/>
         </w:trPr>
         <w:tc>
           <w:tcPr>
@@ -608,7 +596,7 @@
       </w:tr>
       <w:tr>
         <w:trPr>
-          <w:trHeight w:val="549"/>
+          <w:trHeight w:val="415"/>
         </w:trPr>
         <w:tc>
           <w:tcPr>
@@ -653,10 +641,10 @@
               <w:ind w:left="0"/>
             </w:pPr>
             <w:r>
-              <w:t>Release</w:t>
+              <w:t>Book release date</w:t>
             </w:r>
             <w:r>
-              <w:t xml:space="preserve"> date of the book.</w:t>
+              <w:t>.</w:t>
             </w:r>
           </w:p>
         </w:tc>
@@ -672,7 +660,10 @@
         </w:numPr>
       </w:pPr>
       <w:r>
-        <w:t>Path</w:t>
+        <w:t xml:space="preserve"> Chapter</w:t>
+      </w:r>
+      <w:r>
+        <w:t>s</w:t>
       </w:r>
     </w:p>
     <w:p>
@@ -684,280 +675,6 @@
         </w:numPr>
       </w:pPr>
       <w:r>
-        <w:t>Represents</w:t>
-      </w:r>
-      <w:r>
-        <w:t xml:space="preserve"> the hardcoded URL of the book and its cover image</w:t>
-      </w:r>
-      <w:r>
-        <w:t>.</w:t>
-      </w:r>
-    </w:p>
-    <w:p>
-      <w:pPr>
-        <w:pStyle w:val="ListParagraph"/>
-        <w:ind w:left="1080"/>
-      </w:pPr>
-    </w:p>
-    <w:tbl>
-      <w:tblPr>
-        <w:tblStyle w:val="TableGrid"/>
-        <w:tblW w:w="0" w:type="auto"/>
-        <w:tblInd w:w="1080" w:type="dxa"/>
-        <w:tblLook w:val="04A0" w:firstRow="1" w:lastRow="0" w:firstColumn="1" w:lastColumn="0" w:noHBand="0" w:noVBand="1"/>
-      </w:tblPr>
-      <w:tblGrid>
-        <w:gridCol w:w="2939"/>
-        <w:gridCol w:w="2565"/>
-        <w:gridCol w:w="2766"/>
-      </w:tblGrid>
-      <w:tr>
-        <w:trPr>
-          <w:trHeight w:val="594"/>
-        </w:trPr>
-        <w:tc>
-          <w:tcPr>
-            <w:tcW w:w="2939" w:type="dxa"/>
-          </w:tcPr>
-          <w:p>
-            <w:pPr>
-              <w:pStyle w:val="ListParagraph"/>
-              <w:ind w:left="0"/>
-              <w:rPr>
-                <w:b/>
-                <w:bCs/>
-              </w:rPr>
-            </w:pPr>
-            <w:r>
-              <w:rPr>
-                <w:b/>
-                <w:bCs/>
-              </w:rPr>
-              <w:t>Column</w:t>
-            </w:r>
-          </w:p>
-        </w:tc>
-        <w:tc>
-          <w:tcPr>
-            <w:tcW w:w="2565" w:type="dxa"/>
-          </w:tcPr>
-          <w:p>
-            <w:pPr>
-              <w:pStyle w:val="ListParagraph"/>
-              <w:ind w:left="0"/>
-              <w:rPr>
-                <w:b/>
-                <w:bCs/>
-              </w:rPr>
-            </w:pPr>
-            <w:r>
-              <w:rPr>
-                <w:b/>
-                <w:bCs/>
-              </w:rPr>
-              <w:t>Data Type</w:t>
-            </w:r>
-          </w:p>
-        </w:tc>
-        <w:tc>
-          <w:tcPr>
-            <w:tcW w:w="2766" w:type="dxa"/>
-          </w:tcPr>
-          <w:p>
-            <w:pPr>
-              <w:pStyle w:val="ListParagraph"/>
-              <w:ind w:left="0"/>
-              <w:rPr>
-                <w:b/>
-                <w:bCs/>
-              </w:rPr>
-            </w:pPr>
-            <w:r>
-              <w:rPr>
-                <w:b/>
-                <w:bCs/>
-              </w:rPr>
-              <w:t>Description</w:t>
-            </w:r>
-          </w:p>
-        </w:tc>
-      </w:tr>
-      <w:tr>
-        <w:tc>
-          <w:tcPr>
-            <w:tcW w:w="2939" w:type="dxa"/>
-          </w:tcPr>
-          <w:p>
-            <w:pPr>
-              <w:pStyle w:val="ListParagraph"/>
-              <w:ind w:left="0"/>
-            </w:pPr>
-            <w:proofErr w:type="spellStart"/>
-            <w:r>
-              <w:t>Book</w:t>
-            </w:r>
-            <w:r>
-              <w:t>_Id</w:t>
-            </w:r>
-            <w:proofErr w:type="spellEnd"/>
-          </w:p>
-        </w:tc>
-        <w:tc>
-          <w:tcPr>
-            <w:tcW w:w="2565" w:type="dxa"/>
-          </w:tcPr>
-          <w:p>
-            <w:pPr>
-              <w:pStyle w:val="ListParagraph"/>
-              <w:ind w:left="0"/>
-            </w:pPr>
-            <w:r>
-              <w:t>INTEGER</w:t>
-            </w:r>
-          </w:p>
-        </w:tc>
-        <w:tc>
-          <w:tcPr>
-            <w:tcW w:w="2766" w:type="dxa"/>
-          </w:tcPr>
-          <w:p>
-            <w:pPr>
-              <w:pStyle w:val="ListParagraph"/>
-              <w:ind w:left="0"/>
-            </w:pPr>
-            <w:r>
-              <w:t>Primary/Foreign Key. Unique ID referencing to its corresponding book.</w:t>
-            </w:r>
-          </w:p>
-        </w:tc>
-      </w:tr>
-      <w:tr>
-        <w:tc>
-          <w:tcPr>
-            <w:tcW w:w="2939" w:type="dxa"/>
-          </w:tcPr>
-          <w:p>
-            <w:pPr>
-              <w:pStyle w:val="ListParagraph"/>
-              <w:ind w:left="0"/>
-            </w:pPr>
-            <w:proofErr w:type="spellStart"/>
-            <w:r>
-              <w:t>Path_To_Book</w:t>
-            </w:r>
-            <w:proofErr w:type="spellEnd"/>
-          </w:p>
-          <w:p>
-            <w:pPr>
-              <w:pStyle w:val="ListParagraph"/>
-              <w:ind w:left="0"/>
-            </w:pPr>
-          </w:p>
-        </w:tc>
-        <w:tc>
-          <w:tcPr>
-            <w:tcW w:w="2565" w:type="dxa"/>
-          </w:tcPr>
-          <w:p>
-            <w:pPr>
-              <w:pStyle w:val="ListParagraph"/>
-              <w:ind w:left="0"/>
-            </w:pPr>
-            <w:r>
-              <w:t>TEXT</w:t>
-            </w:r>
-          </w:p>
-        </w:tc>
-        <w:tc>
-          <w:tcPr>
-            <w:tcW w:w="2766" w:type="dxa"/>
-          </w:tcPr>
-          <w:p>
-            <w:pPr>
-              <w:pStyle w:val="ListParagraph"/>
-              <w:ind w:left="0"/>
-            </w:pPr>
-            <w:r>
-              <w:t>URL of the book.</w:t>
-            </w:r>
-          </w:p>
-        </w:tc>
-      </w:tr>
-      <w:tr>
-        <w:trPr>
-          <w:trHeight w:val="673"/>
-        </w:trPr>
-        <w:tc>
-          <w:tcPr>
-            <w:tcW w:w="2939" w:type="dxa"/>
-          </w:tcPr>
-          <w:p>
-            <w:pPr>
-              <w:pStyle w:val="ListParagraph"/>
-              <w:ind w:left="0"/>
-            </w:pPr>
-            <w:proofErr w:type="spellStart"/>
-            <w:r>
-              <w:t>Path_To_Cover_Image</w:t>
-            </w:r>
-            <w:proofErr w:type="spellEnd"/>
-          </w:p>
-        </w:tc>
-        <w:tc>
-          <w:tcPr>
-            <w:tcW w:w="2565" w:type="dxa"/>
-          </w:tcPr>
-          <w:p>
-            <w:pPr>
-              <w:pStyle w:val="ListParagraph"/>
-              <w:ind w:left="0"/>
-            </w:pPr>
-            <w:r>
-              <w:t>TEXT</w:t>
-            </w:r>
-          </w:p>
-        </w:tc>
-        <w:tc>
-          <w:tcPr>
-            <w:tcW w:w="2766" w:type="dxa"/>
-          </w:tcPr>
-          <w:p>
-            <w:pPr>
-              <w:pStyle w:val="ListParagraph"/>
-              <w:ind w:left="0"/>
-            </w:pPr>
-            <w:r>
-              <w:t>URL to the image cover of the book.</w:t>
-            </w:r>
-          </w:p>
-        </w:tc>
-      </w:tr>
-    </w:tbl>
-    <w:p/>
-    <w:p>
-      <w:pPr>
-        <w:pStyle w:val="ListParagraph"/>
-        <w:numPr>
-          <w:ilvl w:val="0"/>
-          <w:numId w:val="1"/>
-        </w:numPr>
-      </w:pPr>
-      <w:r>
-        <w:t xml:space="preserve"> Chapter</w:t>
-      </w:r>
-      <w:r>
-        <w:t>s</w:t>
-      </w:r>
-    </w:p>
-    <w:p>
-      <w:pPr>
-        <w:pStyle w:val="ListParagraph"/>
-        <w:numPr>
-          <w:ilvl w:val="0"/>
-          <w:numId w:val="2"/>
-        </w:numPr>
-      </w:pPr>
-      <w:r>
         <w:t>Represents the</w:t>
       </w:r>
       <w:r>
@@ -972,12 +689,6 @@
       <w:r>
         <w:t>of each chapter.</w:t>
       </w:r>
-    </w:p>
-    <w:p>
-      <w:pPr>
-        <w:pStyle w:val="ListParagraph"/>
-        <w:ind w:left="1080"/>
-      </w:pPr>
     </w:p>
     <w:tbl>
       <w:tblPr>
@@ -1275,12 +986,31 @@
     <w:p>
       <w:pPr>
         <w:pStyle w:val="ListParagraph"/>
+        <w:ind w:left="1080"/>
+      </w:pPr>
+    </w:p>
+    <w:p>
+      <w:pPr>
+        <w:pStyle w:val="ListParagraph"/>
+        <w:ind w:left="1080"/>
+      </w:pPr>
+    </w:p>
+    <w:p>
+      <w:pPr>
+        <w:pStyle w:val="ListParagraph"/>
+        <w:ind w:left="1080"/>
+      </w:pPr>
+    </w:p>
+    <w:p>
+      <w:pPr>
+        <w:pStyle w:val="ListParagraph"/>
         <w:numPr>
           <w:ilvl w:val="0"/>
           <w:numId w:val="1"/>
         </w:numPr>
       </w:pPr>
       <w:r>
+        <w:lastRenderedPageBreak/>
         <w:t>Content</w:t>
       </w:r>
       <w:r>
@@ -1307,12 +1037,6 @@
       <w:r>
         <w:t>text and image contents depending on content type.</w:t>
       </w:r>
-    </w:p>
-    <w:p>
-      <w:pPr>
-        <w:pStyle w:val="ListParagraph"/>
-        <w:ind w:left="1080"/>
-      </w:pPr>
     </w:p>
     <w:tbl>
       <w:tblPr>
@@ -1487,14 +1211,20 @@
               <w:ind w:left="0"/>
             </w:pPr>
             <w:r>
-              <w:t>Foreign Key. References the corresponding chapter.</w:t>
+              <w:t xml:space="preserve">Foreign Key. References the </w:t>
+            </w:r>
+            <w:r>
+              <w:t xml:space="preserve">associated </w:t>
+            </w:r>
+            <w:r>
+              <w:t>chapter.</w:t>
             </w:r>
           </w:p>
         </w:tc>
       </w:tr>
       <w:tr>
         <w:trPr>
-          <w:trHeight w:val="781"/>
+          <w:trHeight w:val="674"/>
         </w:trPr>
         <w:tc>
           <w:tcPr>
@@ -1549,7 +1279,7 @@
       </w:tr>
       <w:tr>
         <w:trPr>
-          <w:trHeight w:val="605"/>
+          <w:trHeight w:val="459"/>
         </w:trPr>
         <w:tc>
           <w:tcPr>
@@ -1626,7 +1356,19 @@
     </w:p>
     <w:p>
       <w:r>
-        <w:t>The ER Diagram would depict:</w:t>
+        <w:t>The ER Diagram</w:t>
+      </w:r>
+      <w:r>
+        <w:t xml:space="preserve"> </w:t>
+      </w:r>
+      <w:r>
+        <w:t>depict</w:t>
+      </w:r>
+      <w:r>
+        <w:t>s</w:t>
+      </w:r>
+      <w:r>
+        <w:t>:</w:t>
       </w:r>
     </w:p>
     <w:p>
@@ -1648,16 +1390,7 @@
         </w:numPr>
       </w:pPr>
       <w:r>
-        <w:t>A Book entity linked by a one-to</w:t>
-      </w:r>
-      <w:r>
-        <w:t>-one</w:t>
-      </w:r>
-      <w:r>
-        <w:t xml:space="preserve"> relationship to </w:t>
-      </w:r>
-      <w:r>
-        <w:t>Path</w:t>
+        <w:t>A Book entity linked by a one-to-many relationship to Chapter</w:t>
       </w:r>
     </w:p>
     <w:p>
@@ -1668,18 +1401,6 @@
         </w:numPr>
       </w:pPr>
       <w:r>
-        <w:t>A Book entity linked by a one-to-many relationship to Chapter</w:t>
-      </w:r>
-    </w:p>
-    <w:p>
-      <w:pPr>
-        <w:numPr>
-          <w:ilvl w:val="0"/>
-          <w:numId w:val="4"/>
-        </w:numPr>
-      </w:pPr>
-      <w:r>
-        <w:lastRenderedPageBreak/>
         <w:t>A Chapter entity linked by a one-to-</w:t>
       </w:r>
       <w:r>
@@ -1690,15 +1411,15 @@
       </w:r>
     </w:p>
     <w:p>
-      <w:pPr>
-        <w:ind w:left="720"/>
-      </w:pPr>
-      <w:r>
+      <w:r>
+        <w:rPr>
+          <w:noProof/>
+        </w:rPr>
         <w:drawing>
-          <wp:inline distT="0" distB="0" distL="0" distR="0" wp14:anchorId="44D9F0B9" wp14:editId="03DFB0C3">
-            <wp:extent cx="5943600" cy="3617595"/>
-            <wp:effectExtent l="0" t="0" r="0" b="1905"/>
-            <wp:docPr id="2011970112" name="Picture 1"/>
+          <wp:inline distT="0" distB="0" distL="0" distR="0" wp14:anchorId="5B79F87F" wp14:editId="10E0613B">
+            <wp:extent cx="5943600" cy="3784600"/>
+            <wp:effectExtent l="0" t="0" r="0" b="6350"/>
+            <wp:docPr id="2027588732" name="Picture 1" descr="A screenshot of a computer&#10;&#10;Description automatically generated"/>
             <wp:cNvGraphicFramePr>
               <a:graphicFrameLocks xmlns:a="http://schemas.openxmlformats.org/drawingml/2006/main" noChangeAspect="1"/>
             </wp:cNvGraphicFramePr>
@@ -1706,7 +1427,7 @@
               <a:graphicData uri="http://schemas.openxmlformats.org/drawingml/2006/picture">
                 <pic:pic xmlns:pic="http://schemas.openxmlformats.org/drawingml/2006/picture">
                   <pic:nvPicPr>
-                    <pic:cNvPr id="2011970112" name=""/>
+                    <pic:cNvPr id="2027588732" name="Picture 1" descr="A screenshot of a computer&#10;&#10;Description automatically generated"/>
                     <pic:cNvPicPr/>
                   </pic:nvPicPr>
                   <pic:blipFill>
@@ -1718,7 +1439,7 @@
                   <pic:spPr>
                     <a:xfrm>
                       <a:off x="0" y="0"/>
-                      <a:ext cx="5943600" cy="3617595"/>
+                      <a:ext cx="5960472" cy="3795343"/>
                     </a:xfrm>
                     <a:prstGeom prst="rect">
                       <a:avLst/>
@@ -1731,7 +1452,6 @@
         </w:drawing>
       </w:r>
     </w:p>
-    <w:p/>
     <w:p>
       <w:pPr>
         <w:rPr>
@@ -1748,7 +1468,26 @@
           <w:sz w:val="32"/>
           <w:szCs w:val="32"/>
         </w:rPr>
-        <w:t>3. SQL Queries for Data Retrieval</w:t>
+        <w:lastRenderedPageBreak/>
+        <w:t xml:space="preserve">3. SQL Queries for Data </w:t>
+      </w:r>
+      <w:r>
+        <w:rPr>
+          <w:b/>
+          <w:bCs/>
+          <w:sz w:val="32"/>
+          <w:szCs w:val="32"/>
+        </w:rPr>
+        <w:t xml:space="preserve">Insertion and </w:t>
+      </w:r>
+      <w:r>
+        <w:rPr>
+          <w:b/>
+          <w:bCs/>
+          <w:sz w:val="32"/>
+          <w:szCs w:val="32"/>
+        </w:rPr>
+        <w:t>Retrieval</w:t>
       </w:r>
     </w:p>
     <w:p>
@@ -1756,7 +1495,10 @@
         <w:t>1</w:t>
       </w:r>
       <w:r>
-        <w:t xml:space="preserve">. </w:t>
+        <w:t>.</w:t>
+      </w:r>
+      <w:r>
+        <w:t xml:space="preserve">  </w:t>
       </w:r>
       <w:r>
         <w:t>This query fetches the book's metadata, including the author, title, summary, and release date.</w:t>
@@ -1901,29 +1643,6 @@
         <w:t>a.author_name</w:t>
       </w:r>
       <w:proofErr w:type="spellEnd"/>
-      <w:r>
-        <w:rPr>
-          <w:b/>
-          <w:bCs/>
-        </w:rPr>
-        <w:t>,</w:t>
-      </w:r>
-      <w:r>
-        <w:rPr>
-          <w:b/>
-          <w:bCs/>
-        </w:rPr>
-        <w:t xml:space="preserve"> </w:t>
-      </w:r>
-      <w:proofErr w:type="spellStart"/>
-      <w:r>
-        <w:rPr>
-          <w:b/>
-          <w:bCs/>
-        </w:rPr>
-        <w:t>p.path_to_cover_image</w:t>
-      </w:r>
-      <w:proofErr w:type="spellEnd"/>
     </w:p>
     <w:p>
       <w:pPr>
@@ -2031,22 +1750,22 @@
           <w:b/>
           <w:bCs/>
         </w:rPr>
-        <w:t xml:space="preserve">JOIN </w:t>
-      </w:r>
-    </w:p>
-    <w:p>
-      <w:pPr>
-        <w:rPr>
-          <w:b/>
-          <w:bCs/>
-        </w:rPr>
-      </w:pPr>
-      <w:r>
-        <w:rPr>
-          <w:b/>
-          <w:bCs/>
-        </w:rPr>
-        <w:t xml:space="preserve">    Paths p ON </w:t>
+        <w:t xml:space="preserve">WHERE </w:t>
+      </w:r>
+    </w:p>
+    <w:p>
+      <w:pPr>
+        <w:rPr>
+          <w:b/>
+          <w:bCs/>
+        </w:rPr>
+      </w:pPr>
+      <w:r>
+        <w:rPr>
+          <w:b/>
+          <w:bCs/>
+        </w:rPr>
+        <w:t xml:space="preserve">    </w:t>
       </w:r>
       <w:proofErr w:type="spellStart"/>
       <w:proofErr w:type="gramStart"/>
@@ -2071,7 +1790,56 @@
           <w:b/>
           <w:bCs/>
         </w:rPr>
-        <w:t xml:space="preserve"> = </w:t>
+        <w:t xml:space="preserve"> = ?; -- Replace '?' with the specific book ID</w:t>
+      </w:r>
+    </w:p>
+    <w:p>
+      <w:r>
+        <w:pict w14:anchorId="24CD6124">
+          <v:rect id="_x0000_i1026" style="width:0;height:1.5pt" o:hralign="center" o:hrstd="t" o:hr="t" fillcolor="#a0a0a0" stroked="f"/>
+        </w:pict>
+      </w:r>
+    </w:p>
+    <w:p>
+      <w:pPr>
+        <w:pStyle w:val="ListParagraph"/>
+        <w:numPr>
+          <w:ilvl w:val="0"/>
+          <w:numId w:val="5"/>
+        </w:numPr>
+      </w:pPr>
+      <w:r>
+        <w:t>This query retrieves the chapters of a specific book, ordered by chapter number.</w:t>
+      </w:r>
+    </w:p>
+    <w:p>
+      <w:pPr>
+        <w:rPr>
+          <w:b/>
+          <w:bCs/>
+        </w:rPr>
+      </w:pPr>
+      <w:r>
+        <w:rPr>
+          <w:b/>
+          <w:bCs/>
+        </w:rPr>
+        <w:t xml:space="preserve">SELECT </w:t>
+      </w:r>
+    </w:p>
+    <w:p>
+      <w:pPr>
+        <w:rPr>
+          <w:b/>
+          <w:bCs/>
+        </w:rPr>
+      </w:pPr>
+      <w:r>
+        <w:rPr>
+          <w:b/>
+          <w:bCs/>
+        </w:rPr>
+        <w:t xml:space="preserve">    </w:t>
       </w:r>
       <w:proofErr w:type="spellStart"/>
       <w:r>
@@ -2079,39 +1847,22 @@
           <w:b/>
           <w:bCs/>
         </w:rPr>
-        <w:t>p.book_id</w:t>
+        <w:t>c.chapter_id</w:t>
       </w:r>
       <w:proofErr w:type="spellEnd"/>
-    </w:p>
-    <w:p>
-      <w:pPr>
-        <w:rPr>
-          <w:b/>
-          <w:bCs/>
-        </w:rPr>
-      </w:pPr>
-      <w:r>
-        <w:rPr>
-          <w:b/>
-          <w:bCs/>
-        </w:rPr>
-        <w:lastRenderedPageBreak/>
-        <w:t xml:space="preserve">WHERE </w:t>
-      </w:r>
-    </w:p>
-    <w:p>
-      <w:pPr>
-        <w:rPr>
-          <w:b/>
-          <w:bCs/>
-        </w:rPr>
-      </w:pPr>
-      <w:r>
-        <w:rPr>
-          <w:b/>
-          <w:bCs/>
-        </w:rPr>
-        <w:t xml:space="preserve">    </w:t>
+      <w:r>
+        <w:rPr>
+          <w:b/>
+          <w:bCs/>
+        </w:rPr>
+        <w:t>,</w:t>
+      </w:r>
+      <w:r>
+        <w:rPr>
+          <w:b/>
+          <w:bCs/>
+        </w:rPr>
+        <w:t xml:space="preserve"> </w:t>
       </w:r>
       <w:proofErr w:type="spellStart"/>
       <w:proofErr w:type="gramStart"/>
@@ -2120,7 +1871,7 @@
           <w:b/>
           <w:bCs/>
         </w:rPr>
-        <w:t>b.book</w:t>
+        <w:t>c.chapter</w:t>
       </w:r>
       <w:proofErr w:type="gramEnd"/>
       <w:r>
@@ -2128,7 +1879,7 @@
           <w:b/>
           <w:bCs/>
         </w:rPr>
-        <w:t>_id</w:t>
+        <w:t>_number</w:t>
       </w:r>
       <w:proofErr w:type="spellEnd"/>
       <w:r>
@@ -2136,19 +1887,187 @@
           <w:b/>
           <w:bCs/>
         </w:rPr>
-        <w:t xml:space="preserve"> = ?; -- Replace '?' with the specific book ID</w:t>
-      </w:r>
-    </w:p>
-    <w:p>
-      <w:r>
-        <w:pict w14:anchorId="24CD6124">
-          <v:rect id="_x0000_i1055" style="width:0;height:1.5pt" o:hralign="center" o:hrstd="t" o:hr="t" fillcolor="#a0a0a0" stroked="f"/>
+        <w:t>,</w:t>
+      </w:r>
+      <w:r>
+        <w:rPr>
+          <w:b/>
+          <w:bCs/>
+        </w:rPr>
+        <w:t xml:space="preserve"> </w:t>
+      </w:r>
+      <w:proofErr w:type="spellStart"/>
+      <w:r>
+        <w:rPr>
+          <w:b/>
+          <w:bCs/>
+        </w:rPr>
+        <w:t>c.chapter_title</w:t>
+      </w:r>
+      <w:proofErr w:type="spellEnd"/>
+    </w:p>
+    <w:p>
+      <w:pPr>
+        <w:rPr>
+          <w:b/>
+          <w:bCs/>
+        </w:rPr>
+      </w:pPr>
+      <w:r>
+        <w:rPr>
+          <w:b/>
+          <w:bCs/>
+        </w:rPr>
+        <w:t xml:space="preserve">FROM </w:t>
+      </w:r>
+    </w:p>
+    <w:p>
+      <w:pPr>
+        <w:rPr>
+          <w:b/>
+          <w:bCs/>
+        </w:rPr>
+      </w:pPr>
+      <w:r>
+        <w:rPr>
+          <w:b/>
+          <w:bCs/>
+        </w:rPr>
+        <w:t xml:space="preserve">    Chapters c</w:t>
+      </w:r>
+    </w:p>
+    <w:p>
+      <w:pPr>
+        <w:rPr>
+          <w:b/>
+          <w:bCs/>
+        </w:rPr>
+      </w:pPr>
+      <w:r>
+        <w:rPr>
+          <w:b/>
+          <w:bCs/>
+        </w:rPr>
+        <w:t xml:space="preserve">WHERE </w:t>
+      </w:r>
+    </w:p>
+    <w:p>
+      <w:pPr>
+        <w:rPr>
+          <w:b/>
+          <w:bCs/>
+        </w:rPr>
+      </w:pPr>
+      <w:r>
+        <w:rPr>
+          <w:b/>
+          <w:bCs/>
+        </w:rPr>
+        <w:t xml:space="preserve">    </w:t>
+      </w:r>
+      <w:proofErr w:type="spellStart"/>
+      <w:r>
+        <w:rPr>
+          <w:b/>
+          <w:bCs/>
+        </w:rPr>
+        <w:t>c.book_id</w:t>
+      </w:r>
+      <w:proofErr w:type="spellEnd"/>
+      <w:r>
+        <w:rPr>
+          <w:b/>
+          <w:bCs/>
+        </w:rPr>
+        <w:t xml:space="preserve"> </w:t>
+      </w:r>
+      <w:r>
+        <w:rPr>
+          <w:b/>
+          <w:bCs/>
+        </w:rPr>
+        <w:t>=?</w:t>
+      </w:r>
+      <w:r>
+        <w:rPr>
+          <w:b/>
+          <w:bCs/>
+        </w:rPr>
+        <w:t xml:space="preserve"> -- Replace '?' with the specific book ID</w:t>
+      </w:r>
+    </w:p>
+    <w:p>
+      <w:pPr>
+        <w:rPr>
+          <w:b/>
+          <w:bCs/>
+        </w:rPr>
+      </w:pPr>
+      <w:r>
+        <w:rPr>
+          <w:b/>
+          <w:bCs/>
+        </w:rPr>
+        <w:t xml:space="preserve">ORDER BY </w:t>
+      </w:r>
+    </w:p>
+    <w:p>
+      <w:pPr>
+        <w:rPr>
+          <w:b/>
+          <w:bCs/>
+        </w:rPr>
+      </w:pPr>
+      <w:r>
+        <w:rPr>
+          <w:b/>
+          <w:bCs/>
+        </w:rPr>
+        <w:t xml:space="preserve">    </w:t>
+      </w:r>
+      <w:proofErr w:type="spellStart"/>
+      <w:r>
+        <w:rPr>
+          <w:b/>
+          <w:bCs/>
+        </w:rPr>
+        <w:t>c.chapter_</w:t>
+      </w:r>
+      <w:proofErr w:type="gramStart"/>
+      <w:r>
+        <w:rPr>
+          <w:b/>
+          <w:bCs/>
+        </w:rPr>
+        <w:t>number</w:t>
+      </w:r>
+      <w:proofErr w:type="spellEnd"/>
+      <w:r>
+        <w:rPr>
+          <w:b/>
+          <w:bCs/>
+        </w:rPr>
+        <w:t>;</w:t>
+      </w:r>
+      <w:proofErr w:type="gramEnd"/>
+    </w:p>
+    <w:p>
+      <w:r>
+        <w:pict w14:anchorId="76147578">
+          <v:rect id="_x0000_i1027" style="width:0;height:1.5pt" o:hralign="center" o:hrstd="t" o:hr="t" fillcolor="#a0a0a0" stroked="f"/>
         </w:pict>
       </w:r>
     </w:p>
     <w:p>
-      <w:r>
-        <w:t>2. This query retrieves the chapters of a specific book, ordered by chapter number.</w:t>
+      <w:pPr>
+        <w:pStyle w:val="ListParagraph"/>
+        <w:numPr>
+          <w:ilvl w:val="0"/>
+          <w:numId w:val="5"/>
+        </w:numPr>
+      </w:pPr>
+      <w:r>
+        <w:t>This query fetches all the content for a specific chapter, ordered by its insertion sequence.</w:t>
       </w:r>
     </w:p>
     <w:p>
@@ -2171,6 +2090,7 @@
         <w:rPr>
           <w:b/>
           <w:bCs/>
+          <w:lang w:val="fr-CA"/>
         </w:rPr>
       </w:pPr>
       <w:r>
@@ -2179,29 +2099,6 @@
           <w:bCs/>
         </w:rPr>
         <w:t xml:space="preserve">    </w:t>
-      </w:r>
-      <w:proofErr w:type="spellStart"/>
-      <w:r>
-        <w:rPr>
-          <w:b/>
-          <w:bCs/>
-        </w:rPr>
-        <w:t>c.chapter_id</w:t>
-      </w:r>
-      <w:proofErr w:type="spellEnd"/>
-      <w:r>
-        <w:rPr>
-          <w:b/>
-          <w:bCs/>
-        </w:rPr>
-        <w:t>,</w:t>
-      </w:r>
-      <w:r>
-        <w:rPr>
-          <w:b/>
-          <w:bCs/>
-        </w:rPr>
-        <w:t xml:space="preserve"> </w:t>
       </w:r>
       <w:proofErr w:type="spellStart"/>
       <w:proofErr w:type="gramStart"/>
@@ -2209,54 +2106,70 @@
         <w:rPr>
           <w:b/>
           <w:bCs/>
-        </w:rPr>
-        <w:t>c.chapter</w:t>
+          <w:lang w:val="fr-CA"/>
+        </w:rPr>
+        <w:t>ct.content</w:t>
       </w:r>
       <w:proofErr w:type="gramEnd"/>
       <w:r>
         <w:rPr>
           <w:b/>
           <w:bCs/>
-        </w:rPr>
-        <w:t>_number</w:t>
+          <w:lang w:val="fr-CA"/>
+        </w:rPr>
+        <w:t>_id</w:t>
       </w:r>
       <w:proofErr w:type="spellEnd"/>
       <w:r>
         <w:rPr>
           <w:b/>
           <w:bCs/>
-        </w:rPr>
-        <w:t>,</w:t>
-      </w:r>
-      <w:r>
-        <w:rPr>
-          <w:b/>
-          <w:bCs/>
-        </w:rPr>
-        <w:t xml:space="preserve"> </w:t>
+          <w:lang w:val="fr-CA"/>
+        </w:rPr>
+        <w:t xml:space="preserve">, </w:t>
       </w:r>
       <w:proofErr w:type="spellStart"/>
       <w:r>
         <w:rPr>
           <w:b/>
           <w:bCs/>
-        </w:rPr>
-        <w:t>c.chapter_title</w:t>
+          <w:lang w:val="fr-CA"/>
+        </w:rPr>
+        <w:t>ct.content_type</w:t>
       </w:r>
       <w:proofErr w:type="spellEnd"/>
-    </w:p>
-    <w:p>
-      <w:pPr>
-        <w:rPr>
-          <w:b/>
-          <w:bCs/>
-        </w:rPr>
-      </w:pPr>
-      <w:r>
-        <w:rPr>
-          <w:b/>
-          <w:bCs/>
-        </w:rPr>
+      <w:r>
+        <w:rPr>
+          <w:b/>
+          <w:bCs/>
+          <w:lang w:val="fr-CA"/>
+        </w:rPr>
+        <w:t xml:space="preserve">, </w:t>
+      </w:r>
+      <w:proofErr w:type="spellStart"/>
+      <w:r>
+        <w:rPr>
+          <w:b/>
+          <w:bCs/>
+          <w:lang w:val="fr-CA"/>
+        </w:rPr>
+        <w:t>ct.chapter_content</w:t>
+      </w:r>
+      <w:proofErr w:type="spellEnd"/>
+    </w:p>
+    <w:p>
+      <w:pPr>
+        <w:rPr>
+          <w:b/>
+          <w:bCs/>
+        </w:rPr>
+      </w:pPr>
+      <w:r>
+        <w:rPr>
+          <w:b/>
+          <w:bCs/>
+        </w:rPr>
+        <w:lastRenderedPageBreak/>
         <w:t xml:space="preserve">FROM </w:t>
       </w:r>
     </w:p>
@@ -2272,8 +2185,17 @@
           <w:b/>
           <w:bCs/>
         </w:rPr>
-        <w:t xml:space="preserve">    Chapters c</w:t>
-      </w:r>
+        <w:t xml:space="preserve">    Contents </w:t>
+      </w:r>
+      <w:proofErr w:type="spellStart"/>
+      <w:r>
+        <w:rPr>
+          <w:b/>
+          <w:bCs/>
+        </w:rPr>
+        <w:t>ct</w:t>
+      </w:r>
+      <w:proofErr w:type="spellEnd"/>
     </w:p>
     <w:p>
       <w:pPr>
@@ -2288,139 +2210,6 @@
           <w:bCs/>
         </w:rPr>
         <w:t xml:space="preserve">WHERE </w:t>
-      </w:r>
-    </w:p>
-    <w:p>
-      <w:pPr>
-        <w:rPr>
-          <w:b/>
-          <w:bCs/>
-        </w:rPr>
-      </w:pPr>
-      <w:r>
-        <w:rPr>
-          <w:b/>
-          <w:bCs/>
-        </w:rPr>
-        <w:t xml:space="preserve">    </w:t>
-      </w:r>
-      <w:proofErr w:type="spellStart"/>
-      <w:r>
-        <w:rPr>
-          <w:b/>
-          <w:bCs/>
-        </w:rPr>
-        <w:t>c.book_id</w:t>
-      </w:r>
-      <w:proofErr w:type="spellEnd"/>
-      <w:r>
-        <w:rPr>
-          <w:b/>
-          <w:bCs/>
-        </w:rPr>
-        <w:t xml:space="preserve"> </w:t>
-      </w:r>
-      <w:r>
-        <w:rPr>
-          <w:b/>
-          <w:bCs/>
-        </w:rPr>
-        <w:t>=?</w:t>
-      </w:r>
-      <w:r>
-        <w:rPr>
-          <w:b/>
-          <w:bCs/>
-        </w:rPr>
-        <w:t xml:space="preserve"> -- Replace '?' with the specific book ID</w:t>
-      </w:r>
-    </w:p>
-    <w:p>
-      <w:pPr>
-        <w:rPr>
-          <w:b/>
-          <w:bCs/>
-        </w:rPr>
-      </w:pPr>
-      <w:r>
-        <w:rPr>
-          <w:b/>
-          <w:bCs/>
-        </w:rPr>
-        <w:t xml:space="preserve">ORDER BY </w:t>
-      </w:r>
-    </w:p>
-    <w:p>
-      <w:pPr>
-        <w:rPr>
-          <w:b/>
-          <w:bCs/>
-        </w:rPr>
-      </w:pPr>
-      <w:r>
-        <w:rPr>
-          <w:b/>
-          <w:bCs/>
-        </w:rPr>
-        <w:t xml:space="preserve">    </w:t>
-      </w:r>
-      <w:proofErr w:type="spellStart"/>
-      <w:r>
-        <w:rPr>
-          <w:b/>
-          <w:bCs/>
-        </w:rPr>
-        <w:t>c.chapter_</w:t>
-      </w:r>
-      <w:proofErr w:type="gramStart"/>
-      <w:r>
-        <w:rPr>
-          <w:b/>
-          <w:bCs/>
-        </w:rPr>
-        <w:t>number</w:t>
-      </w:r>
-      <w:proofErr w:type="spellEnd"/>
-      <w:r>
-        <w:rPr>
-          <w:b/>
-          <w:bCs/>
-        </w:rPr>
-        <w:t>;</w:t>
-      </w:r>
-      <w:proofErr w:type="gramEnd"/>
-    </w:p>
-    <w:p>
-      <w:r>
-        <w:pict w14:anchorId="76147578">
-          <v:rect id="_x0000_i1056" style="width:0;height:1.5pt" o:hralign="center" o:hrstd="t" o:hr="t" fillcolor="#a0a0a0" stroked="f"/>
-        </w:pict>
-      </w:r>
-    </w:p>
-    <w:p>
-      <w:r>
-        <w:t>3.</w:t>
-      </w:r>
-      <w:r>
-        <w:t xml:space="preserve"> </w:t>
-      </w:r>
-      <w:r>
-        <w:t>This query fetches all the content for a specific chapter, ordered by its insertion sequence.</w:t>
-      </w:r>
-    </w:p>
-    <w:p>
-      <w:pPr>
-        <w:rPr>
-          <w:b/>
-          <w:bCs/>
-        </w:rPr>
-      </w:pPr>
-      <w:r>
-        <w:rPr>
-          <w:b/>
-          <w:bCs/>
-        </w:rPr>
-        <w:t xml:space="preserve">SELECT </w:t>
       </w:r>
     </w:p>
     <w:p>
@@ -2444,7 +2233,7 @@
           <w:b/>
           <w:bCs/>
         </w:rPr>
-        <w:t>ct.content</w:t>
+        <w:t>ct.chapter</w:t>
       </w:r>
       <w:proofErr w:type="gramEnd"/>
       <w:r>
@@ -2460,100 +2249,22 @@
           <w:b/>
           <w:bCs/>
         </w:rPr>
-        <w:t>,</w:t>
-      </w:r>
-      <w:r>
-        <w:rPr>
-          <w:b/>
-          <w:bCs/>
-        </w:rPr>
-        <w:t xml:space="preserve"> </w:t>
-      </w:r>
-      <w:proofErr w:type="spellStart"/>
-      <w:r>
-        <w:rPr>
-          <w:b/>
-          <w:bCs/>
-        </w:rPr>
-        <w:t>ct.content_type</w:t>
-      </w:r>
-      <w:proofErr w:type="spellEnd"/>
-      <w:r>
-        <w:rPr>
-          <w:b/>
-          <w:bCs/>
-        </w:rPr>
-        <w:t>,</w:t>
-      </w:r>
-      <w:r>
-        <w:rPr>
-          <w:b/>
-          <w:bCs/>
-        </w:rPr>
-        <w:t xml:space="preserve"> </w:t>
-      </w:r>
-      <w:proofErr w:type="spellStart"/>
-      <w:r>
-        <w:rPr>
-          <w:b/>
-          <w:bCs/>
-        </w:rPr>
-        <w:t>ct.chapter_content</w:t>
-      </w:r>
-      <w:proofErr w:type="spellEnd"/>
-    </w:p>
-    <w:p>
-      <w:pPr>
-        <w:rPr>
-          <w:b/>
-          <w:bCs/>
-        </w:rPr>
-      </w:pPr>
-      <w:r>
-        <w:rPr>
-          <w:b/>
-          <w:bCs/>
-        </w:rPr>
-        <w:t xml:space="preserve">FROM </w:t>
-      </w:r>
-    </w:p>
-    <w:p>
-      <w:pPr>
-        <w:rPr>
-          <w:b/>
-          <w:bCs/>
-        </w:rPr>
-      </w:pPr>
-      <w:r>
-        <w:rPr>
-          <w:b/>
-          <w:bCs/>
-        </w:rPr>
-        <w:t xml:space="preserve">    Contents </w:t>
-      </w:r>
-      <w:proofErr w:type="spellStart"/>
-      <w:r>
-        <w:rPr>
-          <w:b/>
-          <w:bCs/>
-        </w:rPr>
-        <w:t>ct</w:t>
-      </w:r>
-      <w:proofErr w:type="spellEnd"/>
-    </w:p>
-    <w:p>
-      <w:pPr>
-        <w:rPr>
-          <w:b/>
-          <w:bCs/>
-        </w:rPr>
-      </w:pPr>
-      <w:r>
-        <w:rPr>
-          <w:b/>
-          <w:bCs/>
-        </w:rPr>
-        <w:t xml:space="preserve">WHERE </w:t>
+        <w:t xml:space="preserve"> = ? -- Replace '?' with the specific chapter ID</w:t>
+      </w:r>
+    </w:p>
+    <w:p>
+      <w:pPr>
+        <w:rPr>
+          <w:b/>
+          <w:bCs/>
+        </w:rPr>
+      </w:pPr>
+      <w:r>
+        <w:rPr>
+          <w:b/>
+          <w:bCs/>
+        </w:rPr>
+        <w:t xml:space="preserve">ORDER BY </w:t>
       </w:r>
     </w:p>
     <w:p>
@@ -2577,7 +2288,7 @@
           <w:b/>
           <w:bCs/>
         </w:rPr>
-        <w:t>ct.chapter</w:t>
+        <w:t>ct.content</w:t>
       </w:r>
       <w:proofErr w:type="gramEnd"/>
       <w:r>
@@ -2593,22 +2304,41 @@
           <w:b/>
           <w:bCs/>
         </w:rPr>
-        <w:t xml:space="preserve"> = ? -- Replace '?' with the specific chapter ID</w:t>
-      </w:r>
-    </w:p>
-    <w:p>
-      <w:pPr>
-        <w:rPr>
-          <w:b/>
-          <w:bCs/>
-        </w:rPr>
-      </w:pPr>
-      <w:r>
-        <w:rPr>
-          <w:b/>
-          <w:bCs/>
-        </w:rPr>
-        <w:t xml:space="preserve">ORDER BY </w:t>
+        <w:t>; -- Ensure consistent order of content</w:t>
+      </w:r>
+    </w:p>
+    <w:p>
+      <w:r>
+        <w:pict w14:anchorId="09EB832B">
+          <v:rect id="_x0000_i1028" style="width:0;height:1.5pt" o:hralign="center" o:hrstd="t" o:hr="t" fillcolor="#a0a0a0" stroked="f"/>
+        </w:pict>
+      </w:r>
+    </w:p>
+    <w:p>
+      <w:pPr>
+        <w:pStyle w:val="ListParagraph"/>
+        <w:numPr>
+          <w:ilvl w:val="0"/>
+          <w:numId w:val="5"/>
+        </w:numPr>
+      </w:pPr>
+      <w:r>
+        <w:t>This query allows users to search for specific keywords within the content of all chapters of a book.</w:t>
+      </w:r>
+    </w:p>
+    <w:p>
+      <w:pPr>
+        <w:rPr>
+          <w:b/>
+          <w:bCs/>
+        </w:rPr>
+      </w:pPr>
+      <w:r>
+        <w:rPr>
+          <w:b/>
+          <w:bCs/>
+        </w:rPr>
+        <w:t xml:space="preserve">SELECT </w:t>
       </w:r>
     </w:p>
     <w:p>
@@ -2648,40 +2378,449 @@
           <w:b/>
           <w:bCs/>
         </w:rPr>
-        <w:t>; -- Ensure consistent order of content</w:t>
-      </w:r>
-    </w:p>
-    <w:p>
-      <w:r>
-        <w:pict w14:anchorId="09EB832B">
-          <v:rect id="_x0000_i1057" style="width:0;height:1.5pt" o:hralign="center" o:hrstd="t" o:hr="t" fillcolor="#a0a0a0" stroked="f"/>
+        <w:t>,</w:t>
+      </w:r>
+      <w:r>
+        <w:rPr>
+          <w:b/>
+          <w:bCs/>
+        </w:rPr>
+        <w:t xml:space="preserve"> </w:t>
+      </w:r>
+      <w:proofErr w:type="spellStart"/>
+      <w:r>
+        <w:rPr>
+          <w:b/>
+          <w:bCs/>
+        </w:rPr>
+        <w:t>ct.content_type</w:t>
+      </w:r>
+      <w:proofErr w:type="spellEnd"/>
+      <w:r>
+        <w:rPr>
+          <w:b/>
+          <w:bCs/>
+        </w:rPr>
+        <w:t>,</w:t>
+      </w:r>
+      <w:r>
+        <w:rPr>
+          <w:b/>
+          <w:bCs/>
+        </w:rPr>
+        <w:t xml:space="preserve"> </w:t>
+      </w:r>
+      <w:proofErr w:type="spellStart"/>
+      <w:r>
+        <w:rPr>
+          <w:b/>
+          <w:bCs/>
+        </w:rPr>
+        <w:t>ct.chapter_content</w:t>
+      </w:r>
+      <w:proofErr w:type="spellEnd"/>
+      <w:r>
+        <w:rPr>
+          <w:b/>
+          <w:bCs/>
+        </w:rPr>
+        <w:t>,</w:t>
+      </w:r>
+      <w:r>
+        <w:rPr>
+          <w:b/>
+          <w:bCs/>
+        </w:rPr>
+        <w:t xml:space="preserve"> </w:t>
+      </w:r>
+      <w:proofErr w:type="spellStart"/>
+      <w:r>
+        <w:rPr>
+          <w:b/>
+          <w:bCs/>
+        </w:rPr>
+        <w:t>ch.chapter_title</w:t>
+      </w:r>
+      <w:proofErr w:type="spellEnd"/>
+      <w:r>
+        <w:rPr>
+          <w:b/>
+          <w:bCs/>
+        </w:rPr>
+        <w:t>,</w:t>
+      </w:r>
+      <w:r>
+        <w:rPr>
+          <w:b/>
+          <w:bCs/>
+        </w:rPr>
+        <w:t xml:space="preserve"> </w:t>
+      </w:r>
+      <w:proofErr w:type="spellStart"/>
+      <w:r>
+        <w:rPr>
+          <w:b/>
+          <w:bCs/>
+        </w:rPr>
+        <w:t>ch.chapter_number</w:t>
+      </w:r>
+      <w:proofErr w:type="spellEnd"/>
+    </w:p>
+    <w:p>
+      <w:pPr>
+        <w:rPr>
+          <w:b/>
+          <w:bCs/>
+        </w:rPr>
+      </w:pPr>
+      <w:r>
+        <w:rPr>
+          <w:b/>
+          <w:bCs/>
+        </w:rPr>
+        <w:t xml:space="preserve">FROM </w:t>
+      </w:r>
+    </w:p>
+    <w:p>
+      <w:pPr>
+        <w:rPr>
+          <w:b/>
+          <w:bCs/>
+        </w:rPr>
+      </w:pPr>
+      <w:r>
+        <w:rPr>
+          <w:b/>
+          <w:bCs/>
+        </w:rPr>
+        <w:t xml:space="preserve">    Contents </w:t>
+      </w:r>
+      <w:proofErr w:type="spellStart"/>
+      <w:r>
+        <w:rPr>
+          <w:b/>
+          <w:bCs/>
+        </w:rPr>
+        <w:t>ct</w:t>
+      </w:r>
+      <w:proofErr w:type="spellEnd"/>
+    </w:p>
+    <w:p>
+      <w:pPr>
+        <w:rPr>
+          <w:b/>
+          <w:bCs/>
+        </w:rPr>
+      </w:pPr>
+      <w:r>
+        <w:rPr>
+          <w:b/>
+          <w:bCs/>
+        </w:rPr>
+        <w:t xml:space="preserve">JOIN </w:t>
+      </w:r>
+    </w:p>
+    <w:p>
+      <w:pPr>
+        <w:rPr>
+          <w:b/>
+          <w:bCs/>
+        </w:rPr>
+      </w:pPr>
+      <w:r>
+        <w:rPr>
+          <w:b/>
+          <w:bCs/>
+        </w:rPr>
+        <w:t xml:space="preserve">    Chapters </w:t>
+      </w:r>
+      <w:proofErr w:type="spellStart"/>
+      <w:r>
+        <w:rPr>
+          <w:b/>
+          <w:bCs/>
+        </w:rPr>
+        <w:t>ch</w:t>
+      </w:r>
+      <w:proofErr w:type="spellEnd"/>
+      <w:r>
+        <w:rPr>
+          <w:b/>
+          <w:bCs/>
+        </w:rPr>
+        <w:t xml:space="preserve"> ON </w:t>
+      </w:r>
+      <w:proofErr w:type="spellStart"/>
+      <w:proofErr w:type="gramStart"/>
+      <w:r>
+        <w:rPr>
+          <w:b/>
+          <w:bCs/>
+        </w:rPr>
+        <w:t>ct.chapter</w:t>
+      </w:r>
+      <w:proofErr w:type="gramEnd"/>
+      <w:r>
+        <w:rPr>
+          <w:b/>
+          <w:bCs/>
+        </w:rPr>
+        <w:t>_id</w:t>
+      </w:r>
+      <w:proofErr w:type="spellEnd"/>
+      <w:r>
+        <w:rPr>
+          <w:b/>
+          <w:bCs/>
+        </w:rPr>
+        <w:t xml:space="preserve"> = </w:t>
+      </w:r>
+      <w:proofErr w:type="spellStart"/>
+      <w:r>
+        <w:rPr>
+          <w:b/>
+          <w:bCs/>
+        </w:rPr>
+        <w:t>ch.chapter_id</w:t>
+      </w:r>
+      <w:proofErr w:type="spellEnd"/>
+    </w:p>
+    <w:p>
+      <w:pPr>
+        <w:rPr>
+          <w:b/>
+          <w:bCs/>
+        </w:rPr>
+      </w:pPr>
+      <w:r>
+        <w:rPr>
+          <w:b/>
+          <w:bCs/>
+        </w:rPr>
+        <w:t xml:space="preserve">WHERE </w:t>
+      </w:r>
+    </w:p>
+    <w:p>
+      <w:pPr>
+        <w:rPr>
+          <w:b/>
+          <w:bCs/>
+        </w:rPr>
+      </w:pPr>
+      <w:r>
+        <w:rPr>
+          <w:b/>
+          <w:bCs/>
+        </w:rPr>
+        <w:t xml:space="preserve">    </w:t>
+      </w:r>
+      <w:proofErr w:type="spellStart"/>
+      <w:proofErr w:type="gramStart"/>
+      <w:r>
+        <w:rPr>
+          <w:b/>
+          <w:bCs/>
+        </w:rPr>
+        <w:t>ch.book</w:t>
+      </w:r>
+      <w:proofErr w:type="gramEnd"/>
+      <w:r>
+        <w:rPr>
+          <w:b/>
+          <w:bCs/>
+        </w:rPr>
+        <w:t>_id</w:t>
+      </w:r>
+      <w:proofErr w:type="spellEnd"/>
+      <w:r>
+        <w:rPr>
+          <w:b/>
+          <w:bCs/>
+        </w:rPr>
+        <w:t xml:space="preserve"> = ? AND </w:t>
+      </w:r>
+      <w:proofErr w:type="spellStart"/>
+      <w:proofErr w:type="gramStart"/>
+      <w:r>
+        <w:rPr>
+          <w:b/>
+          <w:bCs/>
+        </w:rPr>
+        <w:t>ct.chapter</w:t>
+      </w:r>
+      <w:proofErr w:type="gramEnd"/>
+      <w:r>
+        <w:rPr>
+          <w:b/>
+          <w:bCs/>
+        </w:rPr>
+        <w:t>_content</w:t>
+      </w:r>
+      <w:proofErr w:type="spellEnd"/>
+      <w:r>
+        <w:rPr>
+          <w:b/>
+          <w:bCs/>
+        </w:rPr>
+        <w:t xml:space="preserve"> LIKE '%' || ? || '%'; -- Replace '?' with book ID and keyword</w:t>
+      </w:r>
+    </w:p>
+    <w:p>
+      <w:r>
+        <w:pict w14:anchorId="2B13C4CA">
+          <v:rect id="_x0000_i1029" style="width:0;height:1.5pt" o:hralign="center" o:hrstd="t" o:hr="t" fillcolor="#a0a0a0" stroked="f"/>
         </w:pict>
       </w:r>
     </w:p>
     <w:p>
-      <w:r>
-        <w:t>4.</w:t>
-      </w:r>
-      <w:r>
+      <w:pPr>
+        <w:pStyle w:val="ListParagraph"/>
+        <w:numPr>
+          <w:ilvl w:val="0"/>
+          <w:numId w:val="5"/>
+        </w:numPr>
+      </w:pPr>
+      <w:r>
+        <w:t>This query provides a summary of the chapters in the book for the Table of Contents screen.</w:t>
+      </w:r>
+    </w:p>
+    <w:p>
+      <w:pPr>
+        <w:rPr>
+          <w:b/>
+          <w:bCs/>
+        </w:rPr>
+      </w:pPr>
+      <w:r>
+        <w:rPr>
+          <w:b/>
+          <w:bCs/>
+        </w:rPr>
+        <w:t xml:space="preserve">SELECT </w:t>
+      </w:r>
+    </w:p>
+    <w:p>
+      <w:pPr>
+        <w:rPr>
+          <w:b/>
+          <w:bCs/>
+        </w:rPr>
+      </w:pPr>
+      <w:r>
+        <w:rPr>
+          <w:b/>
+          <w:bCs/>
+        </w:rPr>
+        <w:t xml:space="preserve">    </w:t>
+      </w:r>
+      <w:proofErr w:type="spellStart"/>
+      <w:r>
+        <w:rPr>
+          <w:b/>
+          <w:bCs/>
+        </w:rPr>
+        <w:t>c.chapter_id</w:t>
+      </w:r>
+      <w:proofErr w:type="spellEnd"/>
+      <w:r>
+        <w:rPr>
+          <w:b/>
+          <w:bCs/>
+        </w:rPr>
+        <w:t>,</w:t>
+      </w:r>
+      <w:r>
+        <w:rPr>
+          <w:b/>
+          <w:bCs/>
+        </w:rPr>
         <w:t xml:space="preserve"> </w:t>
       </w:r>
-      <w:r>
-        <w:t>This query allows users to search for specific keywords within the content of all chapters of a book.</w:t>
-      </w:r>
-    </w:p>
-    <w:p>
-      <w:pPr>
-        <w:rPr>
-          <w:b/>
-          <w:bCs/>
-        </w:rPr>
-      </w:pPr>
-      <w:r>
-        <w:rPr>
-          <w:b/>
-          <w:bCs/>
-        </w:rPr>
-        <w:t xml:space="preserve">SELECT </w:t>
+      <w:proofErr w:type="spellStart"/>
+      <w:proofErr w:type="gramStart"/>
+      <w:r>
+        <w:rPr>
+          <w:b/>
+          <w:bCs/>
+        </w:rPr>
+        <w:t>c.chapter</w:t>
+      </w:r>
+      <w:proofErr w:type="gramEnd"/>
+      <w:r>
+        <w:rPr>
+          <w:b/>
+          <w:bCs/>
+        </w:rPr>
+        <w:t>_number</w:t>
+      </w:r>
+      <w:proofErr w:type="spellEnd"/>
+      <w:r>
+        <w:rPr>
+          <w:b/>
+          <w:bCs/>
+        </w:rPr>
+        <w:t>,</w:t>
+      </w:r>
+      <w:r>
+        <w:rPr>
+          <w:b/>
+          <w:bCs/>
+        </w:rPr>
+        <w:t xml:space="preserve"> </w:t>
+      </w:r>
+      <w:proofErr w:type="spellStart"/>
+      <w:r>
+        <w:rPr>
+          <w:b/>
+          <w:bCs/>
+        </w:rPr>
+        <w:t>c.chapter_title</w:t>
+      </w:r>
+      <w:proofErr w:type="spellEnd"/>
+    </w:p>
+    <w:p>
+      <w:pPr>
+        <w:rPr>
+          <w:b/>
+          <w:bCs/>
+        </w:rPr>
+      </w:pPr>
+      <w:r>
+        <w:rPr>
+          <w:b/>
+          <w:bCs/>
+        </w:rPr>
+        <w:t xml:space="preserve">FROM </w:t>
+      </w:r>
+    </w:p>
+    <w:p>
+      <w:pPr>
+        <w:rPr>
+          <w:b/>
+          <w:bCs/>
+        </w:rPr>
+      </w:pPr>
+      <w:r>
+        <w:rPr>
+          <w:b/>
+          <w:bCs/>
+        </w:rPr>
+        <w:t xml:space="preserve">    Chapters c</w:t>
+      </w:r>
+    </w:p>
+    <w:p>
+      <w:pPr>
+        <w:rPr>
+          <w:b/>
+          <w:bCs/>
+        </w:rPr>
+      </w:pPr>
+      <w:r>
+        <w:rPr>
+          <w:b/>
+          <w:bCs/>
+        </w:rPr>
+        <w:t xml:space="preserve">WHERE </w:t>
       </w:r>
     </w:p>
     <w:p>
@@ -2700,21 +2839,119 @@
         <w:t xml:space="preserve">    </w:t>
       </w:r>
       <w:proofErr w:type="spellStart"/>
+      <w:r>
+        <w:rPr>
+          <w:b/>
+          <w:bCs/>
+        </w:rPr>
+        <w:t>c.book_id</w:t>
+      </w:r>
+      <w:proofErr w:type="spellEnd"/>
+      <w:r>
+        <w:rPr>
+          <w:b/>
+          <w:bCs/>
+        </w:rPr>
+        <w:t xml:space="preserve"> </w:t>
+      </w:r>
+      <w:r>
+        <w:rPr>
+          <w:b/>
+          <w:bCs/>
+        </w:rPr>
+        <w:t>=?</w:t>
+      </w:r>
+      <w:r>
+        <w:rPr>
+          <w:b/>
+          <w:bCs/>
+        </w:rPr>
+        <w:t xml:space="preserve"> -- Replace '?' with the specific book ID</w:t>
+      </w:r>
+    </w:p>
+    <w:p>
+      <w:pPr>
+        <w:rPr>
+          <w:b/>
+          <w:bCs/>
+        </w:rPr>
+      </w:pPr>
+      <w:r>
+        <w:rPr>
+          <w:b/>
+          <w:bCs/>
+        </w:rPr>
+        <w:t xml:space="preserve">ORDER BY </w:t>
+      </w:r>
+    </w:p>
+    <w:p>
+      <w:pPr>
+        <w:rPr>
+          <w:b/>
+          <w:bCs/>
+        </w:rPr>
+      </w:pPr>
+      <w:r>
+        <w:rPr>
+          <w:b/>
+          <w:bCs/>
+        </w:rPr>
+        <w:t xml:space="preserve">    </w:t>
+      </w:r>
+      <w:proofErr w:type="spellStart"/>
+      <w:r>
+        <w:rPr>
+          <w:b/>
+          <w:bCs/>
+        </w:rPr>
+        <w:t>c.chapter_</w:t>
+      </w:r>
       <w:proofErr w:type="gramStart"/>
       <w:r>
         <w:rPr>
           <w:b/>
           <w:bCs/>
         </w:rPr>
-        <w:t>ct.content</w:t>
+        <w:t>number</w:t>
+      </w:r>
+      <w:proofErr w:type="spellEnd"/>
+      <w:r>
+        <w:rPr>
+          <w:b/>
+          <w:bCs/>
+        </w:rPr>
+        <w:t>;</w:t>
       </w:r>
       <w:proofErr w:type="gramEnd"/>
-      <w:r>
-        <w:rPr>
-          <w:b/>
-          <w:bCs/>
-        </w:rPr>
-        <w:t>_id</w:t>
+    </w:p>
+    <w:p>
+      <w:r>
+        <w:pict w14:anchorId="30714DC1">
+          <v:rect id="_x0000_i1030" style="width:0;height:1.5pt" o:hralign="center" o:bullet="t" o:hrstd="t" o:hr="t" fillcolor="#a0a0a0" stroked="f"/>
+        </w:pict>
+      </w:r>
+    </w:p>
+    <w:p>
+      <w:pPr>
+        <w:rPr>
+          <w:b/>
+          <w:bCs/>
+        </w:rPr>
+      </w:pPr>
+      <w:r>
+        <w:rPr>
+          <w:b/>
+          <w:bCs/>
+        </w:rPr>
+        <w:t>INSERT INTO Authors (</w:t>
+      </w:r>
+      <w:proofErr w:type="spellStart"/>
+      <w:r>
+        <w:rPr>
+          <w:b/>
+          <w:bCs/>
+        </w:rPr>
+        <w:t>author_id</w:t>
       </w:r>
       <w:proofErr w:type="spellEnd"/>
       <w:r>
@@ -2722,7 +2959,38 @@
           <w:b/>
           <w:bCs/>
         </w:rPr>
-        <w:t>,</w:t>
+        <w:t xml:space="preserve">, </w:t>
+      </w:r>
+      <w:proofErr w:type="spellStart"/>
+      <w:r>
+        <w:rPr>
+          <w:b/>
+          <w:bCs/>
+        </w:rPr>
+        <w:t>author_name</w:t>
+      </w:r>
+      <w:proofErr w:type="spellEnd"/>
+      <w:r>
+        <w:rPr>
+          <w:b/>
+          <w:bCs/>
+        </w:rPr>
+        <w:t>)</w:t>
+      </w:r>
+    </w:p>
+    <w:p>
+      <w:pPr>
+        <w:rPr>
+          <w:b/>
+          <w:bCs/>
+        </w:rPr>
+      </w:pPr>
+      <w:r>
+        <w:rPr>
+          <w:b/>
+          <w:bCs/>
+        </w:rPr>
+        <w:t>VALUES (1, 'Jane Austen'),</w:t>
       </w:r>
       <w:r>
         <w:rPr>
@@ -2731,13 +2999,65 @@
         </w:rPr>
         <w:t xml:space="preserve"> </w:t>
       </w:r>
+      <w:r>
+        <w:rPr>
+          <w:b/>
+          <w:bCs/>
+        </w:rPr>
+        <w:t>(2, 'Mark Twain'),</w:t>
+      </w:r>
+      <w:r>
+        <w:rPr>
+          <w:b/>
+          <w:bCs/>
+        </w:rPr>
+        <w:t xml:space="preserve"> </w:t>
+      </w:r>
+      <w:r>
+        <w:rPr>
+          <w:b/>
+          <w:bCs/>
+        </w:rPr>
+        <w:t>(3, 'J.K. Rowling'</w:t>
+      </w:r>
+      <w:proofErr w:type="gramStart"/>
+      <w:r>
+        <w:rPr>
+          <w:b/>
+          <w:bCs/>
+        </w:rPr>
+        <w:t>);</w:t>
+      </w:r>
+      <w:proofErr w:type="gramEnd"/>
+    </w:p>
+    <w:p>
+      <w:r>
+        <w:pict w14:anchorId="6AA232FF">
+          <v:rect id="_x0000_i1031" style="width:0;height:1.5pt" o:hralign="center" o:bullet="t" o:hrstd="t" o:hr="t" fillcolor="#a0a0a0" stroked="f"/>
+        </w:pict>
+      </w:r>
+    </w:p>
+    <w:p>
+      <w:pPr>
+        <w:rPr>
+          <w:b/>
+          <w:bCs/>
+        </w:rPr>
+      </w:pPr>
+      <w:r>
+        <w:rPr>
+          <w:b/>
+          <w:bCs/>
+        </w:rPr>
+        <w:t>INSERT INTO Books (</w:t>
+      </w:r>
       <w:proofErr w:type="spellStart"/>
       <w:r>
         <w:rPr>
           <w:b/>
           <w:bCs/>
         </w:rPr>
-        <w:t>ct.content_type</w:t>
+        <w:t>book_id</w:t>
       </w:r>
       <w:proofErr w:type="spellEnd"/>
       <w:r>
@@ -2745,7 +3065,403 @@
           <w:b/>
           <w:bCs/>
         </w:rPr>
-        <w:t>,</w:t>
+        <w:t xml:space="preserve">, </w:t>
+      </w:r>
+      <w:proofErr w:type="spellStart"/>
+      <w:r>
+        <w:rPr>
+          <w:b/>
+          <w:bCs/>
+        </w:rPr>
+        <w:t>author_id</w:t>
+      </w:r>
+      <w:proofErr w:type="spellEnd"/>
+      <w:r>
+        <w:rPr>
+          <w:b/>
+          <w:bCs/>
+        </w:rPr>
+        <w:t xml:space="preserve">, title, summary, </w:t>
+      </w:r>
+      <w:proofErr w:type="spellStart"/>
+      <w:r>
+        <w:rPr>
+          <w:b/>
+          <w:bCs/>
+        </w:rPr>
+        <w:t>release_date</w:t>
+      </w:r>
+      <w:proofErr w:type="spellEnd"/>
+      <w:r>
+        <w:rPr>
+          <w:b/>
+          <w:bCs/>
+        </w:rPr>
+        <w:t>)</w:t>
+      </w:r>
+    </w:p>
+    <w:p>
+      <w:pPr>
+        <w:rPr>
+          <w:b/>
+          <w:bCs/>
+        </w:rPr>
+      </w:pPr>
+      <w:r>
+        <w:rPr>
+          <w:b/>
+          <w:bCs/>
+        </w:rPr>
+        <w:t xml:space="preserve">VALUES </w:t>
+      </w:r>
+    </w:p>
+    <w:p>
+      <w:pPr>
+        <w:rPr>
+          <w:b/>
+          <w:bCs/>
+        </w:rPr>
+      </w:pPr>
+      <w:r>
+        <w:rPr>
+          <w:b/>
+          <w:bCs/>
+        </w:rPr>
+        <w:t>(1, 1, 'Pride and Prejudice', 'A classic novel of manners.', '1813-01-28'),</w:t>
+      </w:r>
+    </w:p>
+    <w:p>
+      <w:pPr>
+        <w:rPr>
+          <w:b/>
+          <w:bCs/>
+        </w:rPr>
+      </w:pPr>
+      <w:r>
+        <w:rPr>
+          <w:b/>
+          <w:bCs/>
+        </w:rPr>
+        <w:t>(2, 2, 'Adventures of Huckleberry Finn', 'A story of friendship and freedom.', '1884-12-10'),</w:t>
+      </w:r>
+    </w:p>
+    <w:p>
+      <w:pPr>
+        <w:rPr>
+          <w:b/>
+          <w:bCs/>
+        </w:rPr>
+      </w:pPr>
+      <w:r>
+        <w:rPr>
+          <w:b/>
+          <w:bCs/>
+        </w:rPr>
+        <w:t>(3, 3, 'Harry Potter and the Sorcerer's Stone', 'The beginning of the Harry Potter saga.', '1997-06-26'</w:t>
+      </w:r>
+      <w:proofErr w:type="gramStart"/>
+      <w:r>
+        <w:rPr>
+          <w:b/>
+          <w:bCs/>
+        </w:rPr>
+        <w:t>);</w:t>
+      </w:r>
+      <w:proofErr w:type="gramEnd"/>
+    </w:p>
+    <w:p>
+      <w:r>
+        <w:pict w14:anchorId="587CFE69">
+          <v:rect id="_x0000_i1032" style="width:0;height:1.5pt" o:hralign="center" o:bullet="t" o:hrstd="t" o:hr="t" fillcolor="#a0a0a0" stroked="f"/>
+        </w:pict>
+      </w:r>
+    </w:p>
+    <w:p>
+      <w:pPr>
+        <w:rPr>
+          <w:b/>
+          <w:bCs/>
+        </w:rPr>
+      </w:pPr>
+      <w:r>
+        <w:rPr>
+          <w:b/>
+          <w:bCs/>
+        </w:rPr>
+        <w:t>INSERT INTO Chapters (</w:t>
+      </w:r>
+      <w:proofErr w:type="spellStart"/>
+      <w:r>
+        <w:rPr>
+          <w:b/>
+          <w:bCs/>
+        </w:rPr>
+        <w:t>chapter_id</w:t>
+      </w:r>
+      <w:proofErr w:type="spellEnd"/>
+      <w:r>
+        <w:rPr>
+          <w:b/>
+          <w:bCs/>
+        </w:rPr>
+        <w:t xml:space="preserve">, </w:t>
+      </w:r>
+      <w:proofErr w:type="spellStart"/>
+      <w:r>
+        <w:rPr>
+          <w:b/>
+          <w:bCs/>
+        </w:rPr>
+        <w:t>book_id</w:t>
+      </w:r>
+      <w:proofErr w:type="spellEnd"/>
+      <w:r>
+        <w:rPr>
+          <w:b/>
+          <w:bCs/>
+        </w:rPr>
+        <w:t xml:space="preserve">, </w:t>
+      </w:r>
+      <w:proofErr w:type="spellStart"/>
+      <w:r>
+        <w:rPr>
+          <w:b/>
+          <w:bCs/>
+        </w:rPr>
+        <w:t>chapter_number</w:t>
+      </w:r>
+      <w:proofErr w:type="spellEnd"/>
+      <w:r>
+        <w:rPr>
+          <w:b/>
+          <w:bCs/>
+        </w:rPr>
+        <w:t xml:space="preserve">, </w:t>
+      </w:r>
+      <w:proofErr w:type="spellStart"/>
+      <w:r>
+        <w:rPr>
+          <w:b/>
+          <w:bCs/>
+        </w:rPr>
+        <w:t>chapter_title</w:t>
+      </w:r>
+      <w:proofErr w:type="spellEnd"/>
+      <w:r>
+        <w:rPr>
+          <w:b/>
+          <w:bCs/>
+        </w:rPr>
+        <w:t>)</w:t>
+      </w:r>
+    </w:p>
+    <w:p>
+      <w:pPr>
+        <w:rPr>
+          <w:b/>
+          <w:bCs/>
+        </w:rPr>
+      </w:pPr>
+      <w:r>
+        <w:rPr>
+          <w:b/>
+          <w:bCs/>
+        </w:rPr>
+        <w:t xml:space="preserve">VALUES </w:t>
+      </w:r>
+    </w:p>
+    <w:p>
+      <w:pPr>
+        <w:rPr>
+          <w:b/>
+          <w:bCs/>
+        </w:rPr>
+      </w:pPr>
+      <w:r>
+        <w:rPr>
+          <w:b/>
+          <w:bCs/>
+        </w:rPr>
+        <w:t xml:space="preserve">(1, 1, 1, 'Introduction to the </w:t>
+      </w:r>
+      <w:proofErr w:type="spellStart"/>
+      <w:r>
+        <w:rPr>
+          <w:b/>
+          <w:bCs/>
+        </w:rPr>
+        <w:t>Bennets</w:t>
+      </w:r>
+      <w:proofErr w:type="spellEnd"/>
+      <w:r>
+        <w:rPr>
+          <w:b/>
+          <w:bCs/>
+        </w:rPr>
+        <w:t>'),</w:t>
+      </w:r>
+    </w:p>
+    <w:p>
+      <w:pPr>
+        <w:rPr>
+          <w:b/>
+          <w:bCs/>
+        </w:rPr>
+      </w:pPr>
+      <w:r>
+        <w:rPr>
+          <w:b/>
+          <w:bCs/>
+        </w:rPr>
+        <w:t xml:space="preserve">(2, 1, 2, 'Mr. </w:t>
+      </w:r>
+      <w:proofErr w:type="spellStart"/>
+      <w:r>
+        <w:rPr>
+          <w:b/>
+          <w:bCs/>
+        </w:rPr>
+        <w:t>Darcy''s</w:t>
+      </w:r>
+      <w:proofErr w:type="spellEnd"/>
+      <w:r>
+        <w:rPr>
+          <w:b/>
+          <w:bCs/>
+        </w:rPr>
+        <w:t xml:space="preserve"> Arrival'),</w:t>
+      </w:r>
+    </w:p>
+    <w:p>
+      <w:pPr>
+        <w:rPr>
+          <w:b/>
+          <w:bCs/>
+        </w:rPr>
+      </w:pPr>
+      <w:r>
+        <w:rPr>
+          <w:b/>
+          <w:bCs/>
+        </w:rPr>
+        <w:t>(3, 2, 1, 'The Journey Begins'</w:t>
+      </w:r>
+      <w:proofErr w:type="gramStart"/>
+      <w:r>
+        <w:rPr>
+          <w:b/>
+          <w:bCs/>
+        </w:rPr>
+        <w:t>)</w:t>
+      </w:r>
+      <w:r>
+        <w:rPr>
+          <w:b/>
+          <w:bCs/>
+        </w:rPr>
+        <w:t>;</w:t>
+      </w:r>
+      <w:proofErr w:type="gramEnd"/>
+    </w:p>
+    <w:p>
+      <w:r>
+        <w:pict w14:anchorId="7A727524">
+          <v:rect id="_x0000_i1033" style="width:0;height:1.5pt" o:hralign="center" o:bullet="t" o:hrstd="t" o:hr="t" fillcolor="#a0a0a0" stroked="f"/>
+        </w:pict>
+      </w:r>
+    </w:p>
+    <w:p>
+      <w:pPr>
+        <w:rPr>
+          <w:b/>
+          <w:bCs/>
+        </w:rPr>
+      </w:pPr>
+      <w:r>
+        <w:rPr>
+          <w:b/>
+          <w:bCs/>
+        </w:rPr>
+        <w:t>INSERT INTO Contents (</w:t>
+      </w:r>
+      <w:proofErr w:type="spellStart"/>
+      <w:r>
+        <w:rPr>
+          <w:b/>
+          <w:bCs/>
+        </w:rPr>
+        <w:t>content_id</w:t>
+      </w:r>
+      <w:proofErr w:type="spellEnd"/>
+      <w:r>
+        <w:rPr>
+          <w:b/>
+          <w:bCs/>
+        </w:rPr>
+        <w:t xml:space="preserve">, </w:t>
+      </w:r>
+      <w:proofErr w:type="spellStart"/>
+      <w:r>
+        <w:rPr>
+          <w:b/>
+          <w:bCs/>
+        </w:rPr>
+        <w:t>chapter_id</w:t>
+      </w:r>
+      <w:proofErr w:type="spellEnd"/>
+      <w:r>
+        <w:rPr>
+          <w:b/>
+          <w:bCs/>
+        </w:rPr>
+        <w:t xml:space="preserve">, </w:t>
+      </w:r>
+      <w:proofErr w:type="spellStart"/>
+      <w:r>
+        <w:rPr>
+          <w:b/>
+          <w:bCs/>
+        </w:rPr>
+        <w:t>content_type</w:t>
+      </w:r>
+      <w:proofErr w:type="spellEnd"/>
+      <w:r>
+        <w:rPr>
+          <w:b/>
+          <w:bCs/>
+        </w:rPr>
+        <w:t xml:space="preserve">, </w:t>
+      </w:r>
+      <w:proofErr w:type="spellStart"/>
+      <w:r>
+        <w:rPr>
+          <w:b/>
+          <w:bCs/>
+        </w:rPr>
+        <w:t>chapter_content</w:t>
+      </w:r>
+      <w:proofErr w:type="spellEnd"/>
+      <w:r>
+        <w:rPr>
+          <w:b/>
+          <w:bCs/>
+        </w:rPr>
+        <w:t>)</w:t>
+      </w:r>
+    </w:p>
+    <w:p>
+      <w:pPr>
+        <w:rPr>
+          <w:b/>
+          <w:bCs/>
+        </w:rPr>
+      </w:pPr>
+      <w:r>
+        <w:rPr>
+          <w:b/>
+          <w:bCs/>
+        </w:rPr>
+        <w:t>VALUES</w:t>
       </w:r>
       <w:r>
         <w:rPr>
@@ -2754,703 +3470,72 @@
         </w:rPr>
         <w:t xml:space="preserve"> </w:t>
       </w:r>
-      <w:proofErr w:type="spellStart"/>
-      <w:r>
-        <w:rPr>
-          <w:b/>
-          <w:bCs/>
-        </w:rPr>
-        <w:t>ct.chapter_content</w:t>
-      </w:r>
-      <w:proofErr w:type="spellEnd"/>
-      <w:r>
-        <w:rPr>
-          <w:b/>
-          <w:bCs/>
-        </w:rPr>
-        <w:t>,</w:t>
-      </w:r>
-      <w:r>
-        <w:rPr>
-          <w:b/>
-          <w:bCs/>
-        </w:rPr>
-        <w:t xml:space="preserve"> </w:t>
-      </w:r>
-      <w:proofErr w:type="spellStart"/>
-      <w:r>
-        <w:rPr>
-          <w:b/>
-          <w:bCs/>
-        </w:rPr>
-        <w:t>ch.chapter_title</w:t>
-      </w:r>
-      <w:proofErr w:type="spellEnd"/>
-      <w:r>
-        <w:rPr>
-          <w:b/>
-          <w:bCs/>
-        </w:rPr>
-        <w:t>,</w:t>
-      </w:r>
-      <w:r>
-        <w:rPr>
-          <w:b/>
-          <w:bCs/>
-        </w:rPr>
-        <w:t xml:space="preserve"> </w:t>
-      </w:r>
-      <w:proofErr w:type="spellStart"/>
-      <w:r>
-        <w:rPr>
-          <w:b/>
-          <w:bCs/>
-        </w:rPr>
-        <w:t>ch.chapter_number</w:t>
-      </w:r>
-      <w:proofErr w:type="spellEnd"/>
-    </w:p>
-    <w:p>
-      <w:pPr>
-        <w:rPr>
-          <w:b/>
-          <w:bCs/>
-        </w:rPr>
-      </w:pPr>
-      <w:r>
-        <w:rPr>
-          <w:b/>
-          <w:bCs/>
-        </w:rPr>
-        <w:t xml:space="preserve">FROM </w:t>
-      </w:r>
-    </w:p>
-    <w:p>
-      <w:pPr>
-        <w:rPr>
-          <w:b/>
-          <w:bCs/>
-        </w:rPr>
-      </w:pPr>
-      <w:r>
-        <w:rPr>
-          <w:b/>
-          <w:bCs/>
-        </w:rPr>
-        <w:t xml:space="preserve">    Contents </w:t>
-      </w:r>
-      <w:proofErr w:type="spellStart"/>
-      <w:r>
-        <w:rPr>
-          <w:b/>
-          <w:bCs/>
-        </w:rPr>
-        <w:t>ct</w:t>
-      </w:r>
-      <w:proofErr w:type="spellEnd"/>
-    </w:p>
-    <w:p>
-      <w:pPr>
-        <w:rPr>
-          <w:b/>
-          <w:bCs/>
-        </w:rPr>
-      </w:pPr>
-      <w:r>
-        <w:rPr>
-          <w:b/>
-          <w:bCs/>
-        </w:rPr>
-        <w:t xml:space="preserve">JOIN </w:t>
-      </w:r>
-    </w:p>
-    <w:p>
-      <w:pPr>
-        <w:rPr>
-          <w:b/>
-          <w:bCs/>
-        </w:rPr>
-      </w:pPr>
-      <w:r>
-        <w:rPr>
-          <w:b/>
-          <w:bCs/>
-        </w:rPr>
-        <w:t xml:space="preserve">    Chapters </w:t>
-      </w:r>
-      <w:proofErr w:type="spellStart"/>
-      <w:r>
-        <w:rPr>
-          <w:b/>
-          <w:bCs/>
-        </w:rPr>
-        <w:t>ch</w:t>
-      </w:r>
-      <w:proofErr w:type="spellEnd"/>
-      <w:r>
-        <w:rPr>
-          <w:b/>
-          <w:bCs/>
-        </w:rPr>
-        <w:t xml:space="preserve"> ON </w:t>
-      </w:r>
-      <w:proofErr w:type="spellStart"/>
+    </w:p>
+    <w:p>
+      <w:pPr>
+        <w:rPr>
+          <w:b/>
+          <w:bCs/>
+        </w:rPr>
+      </w:pPr>
+      <w:r>
+        <w:rPr>
+          <w:b/>
+          <w:bCs/>
+        </w:rPr>
+        <w:t>(1, 1, 'Text', 'It is a truth universally acknowledged...'),</w:t>
+      </w:r>
+    </w:p>
+    <w:p>
+      <w:pPr>
+        <w:rPr>
+          <w:b/>
+          <w:bCs/>
+        </w:rPr>
+      </w:pPr>
+      <w:r>
+        <w:rPr>
+          <w:b/>
+          <w:bCs/>
+        </w:rPr>
+        <w:t>(2, 2, 'Text', 'Mr. Darcy entered the room with an air of disdain...'),</w:t>
+      </w:r>
+    </w:p>
+    <w:p>
+      <w:pPr>
+        <w:rPr>
+          <w:b/>
+          <w:bCs/>
+        </w:rPr>
+      </w:pPr>
+      <w:r>
+        <w:rPr>
+          <w:b/>
+          <w:bCs/>
+        </w:rPr>
+        <w:t>(3, 3, 'Text', 'Huck and Jim set out on their raft adventure...'</w:t>
+      </w:r>
       <w:proofErr w:type="gramStart"/>
       <w:r>
         <w:rPr>
           <w:b/>
           <w:bCs/>
         </w:rPr>
-        <w:t>ct.chapter</w:t>
+        <w:t>)</w:t>
+      </w:r>
+      <w:r>
+        <w:rPr>
+          <w:b/>
+          <w:bCs/>
+        </w:rPr>
+        <w:t>;</w:t>
       </w:r>
       <w:proofErr w:type="gramEnd"/>
-      <w:r>
-        <w:rPr>
-          <w:b/>
-          <w:bCs/>
-        </w:rPr>
-        <w:t>_id</w:t>
-      </w:r>
-      <w:proofErr w:type="spellEnd"/>
-      <w:r>
-        <w:rPr>
-          <w:b/>
-          <w:bCs/>
-        </w:rPr>
-        <w:t xml:space="preserve"> = </w:t>
-      </w:r>
-      <w:proofErr w:type="spellStart"/>
-      <w:r>
-        <w:rPr>
-          <w:b/>
-          <w:bCs/>
-        </w:rPr>
-        <w:t>ch.chapter_id</w:t>
-      </w:r>
-      <w:proofErr w:type="spellEnd"/>
-    </w:p>
-    <w:p>
-      <w:pPr>
-        <w:rPr>
-          <w:b/>
-          <w:bCs/>
-        </w:rPr>
-      </w:pPr>
-      <w:r>
-        <w:rPr>
-          <w:b/>
-          <w:bCs/>
-        </w:rPr>
-        <w:t xml:space="preserve">WHERE </w:t>
-      </w:r>
-    </w:p>
-    <w:p>
-      <w:pPr>
-        <w:rPr>
-          <w:b/>
-          <w:bCs/>
-        </w:rPr>
-      </w:pPr>
-      <w:r>
-        <w:rPr>
-          <w:b/>
-          <w:bCs/>
-        </w:rPr>
-        <w:t xml:space="preserve">    </w:t>
-      </w:r>
-      <w:proofErr w:type="spellStart"/>
-      <w:proofErr w:type="gramStart"/>
-      <w:r>
-        <w:rPr>
-          <w:b/>
-          <w:bCs/>
-        </w:rPr>
-        <w:t>ch.book</w:t>
-      </w:r>
-      <w:proofErr w:type="gramEnd"/>
-      <w:r>
-        <w:rPr>
-          <w:b/>
-          <w:bCs/>
-        </w:rPr>
-        <w:t>_id</w:t>
-      </w:r>
-      <w:proofErr w:type="spellEnd"/>
-      <w:r>
-        <w:rPr>
-          <w:b/>
-          <w:bCs/>
-        </w:rPr>
-        <w:t xml:space="preserve"> = ? AND </w:t>
-      </w:r>
-      <w:proofErr w:type="spellStart"/>
-      <w:proofErr w:type="gramStart"/>
-      <w:r>
-        <w:rPr>
-          <w:b/>
-          <w:bCs/>
-        </w:rPr>
-        <w:t>ct.chapter</w:t>
-      </w:r>
-      <w:proofErr w:type="gramEnd"/>
-      <w:r>
-        <w:rPr>
-          <w:b/>
-          <w:bCs/>
-        </w:rPr>
-        <w:t>_content</w:t>
-      </w:r>
-      <w:proofErr w:type="spellEnd"/>
-      <w:r>
-        <w:rPr>
-          <w:b/>
-          <w:bCs/>
-        </w:rPr>
-        <w:t xml:space="preserve"> LIKE '%' || ? || '%'; -- Replace '?' with book ID and keyword</w:t>
-      </w:r>
-    </w:p>
-    <w:p>
-      <w:r>
-        <w:pict w14:anchorId="2B13C4CA">
-          <v:rect id="_x0000_i1058" style="width:0;height:1.5pt" o:hralign="center" o:hrstd="t" o:hr="t" fillcolor="#a0a0a0" stroked="f"/>
-        </w:pict>
-      </w:r>
-    </w:p>
-    <w:p>
-      <w:r>
-        <w:t>5.</w:t>
-      </w:r>
-      <w:r>
-        <w:t xml:space="preserve"> </w:t>
-      </w:r>
-      <w:r>
-        <w:t>This query provides a summary of the chapters in the book for the Table of Contents screen.</w:t>
-      </w:r>
-    </w:p>
-    <w:p>
-      <w:pPr>
-        <w:rPr>
-          <w:b/>
-          <w:bCs/>
-        </w:rPr>
-      </w:pPr>
-      <w:r>
-        <w:rPr>
-          <w:b/>
-          <w:bCs/>
-        </w:rPr>
-        <w:t xml:space="preserve">SELECT </w:t>
-      </w:r>
-    </w:p>
-    <w:p>
-      <w:pPr>
-        <w:rPr>
-          <w:b/>
-          <w:bCs/>
-        </w:rPr>
-      </w:pPr>
-      <w:r>
-        <w:rPr>
-          <w:b/>
-          <w:bCs/>
-        </w:rPr>
-        <w:t xml:space="preserve">    </w:t>
-      </w:r>
-      <w:proofErr w:type="spellStart"/>
-      <w:r>
-        <w:rPr>
-          <w:b/>
-          <w:bCs/>
-        </w:rPr>
-        <w:t>c.chapter_id</w:t>
-      </w:r>
-      <w:proofErr w:type="spellEnd"/>
-      <w:r>
-        <w:rPr>
-          <w:b/>
-          <w:bCs/>
-        </w:rPr>
-        <w:t>,</w:t>
-      </w:r>
-      <w:r>
-        <w:rPr>
-          <w:b/>
-          <w:bCs/>
-        </w:rPr>
-        <w:t xml:space="preserve"> </w:t>
-      </w:r>
-      <w:proofErr w:type="spellStart"/>
-      <w:proofErr w:type="gramStart"/>
-      <w:r>
-        <w:rPr>
-          <w:b/>
-          <w:bCs/>
-        </w:rPr>
-        <w:t>c.chapter</w:t>
-      </w:r>
-      <w:proofErr w:type="gramEnd"/>
-      <w:r>
-        <w:rPr>
-          <w:b/>
-          <w:bCs/>
-        </w:rPr>
-        <w:t>_number</w:t>
-      </w:r>
-      <w:proofErr w:type="spellEnd"/>
-      <w:r>
-        <w:rPr>
-          <w:b/>
-          <w:bCs/>
-        </w:rPr>
-        <w:t>,</w:t>
-      </w:r>
-      <w:r>
-        <w:rPr>
-          <w:b/>
-          <w:bCs/>
-        </w:rPr>
-        <w:t xml:space="preserve"> </w:t>
-      </w:r>
-      <w:proofErr w:type="spellStart"/>
-      <w:r>
-        <w:rPr>
-          <w:b/>
-          <w:bCs/>
-        </w:rPr>
-        <w:t>c.chapter_title</w:t>
-      </w:r>
-      <w:proofErr w:type="spellEnd"/>
-    </w:p>
-    <w:p>
-      <w:pPr>
-        <w:rPr>
-          <w:b/>
-          <w:bCs/>
-        </w:rPr>
-      </w:pPr>
-      <w:r>
-        <w:rPr>
-          <w:b/>
-          <w:bCs/>
-        </w:rPr>
-        <w:t xml:space="preserve">FROM </w:t>
-      </w:r>
-    </w:p>
-    <w:p>
-      <w:pPr>
-        <w:rPr>
-          <w:b/>
-          <w:bCs/>
-        </w:rPr>
-      </w:pPr>
-      <w:r>
-        <w:rPr>
-          <w:b/>
-          <w:bCs/>
-        </w:rPr>
-        <w:t xml:space="preserve">    Chapters c</w:t>
-      </w:r>
-    </w:p>
-    <w:p>
-      <w:pPr>
-        <w:rPr>
-          <w:b/>
-          <w:bCs/>
-        </w:rPr>
-      </w:pPr>
-      <w:r>
-        <w:rPr>
-          <w:b/>
-          <w:bCs/>
-        </w:rPr>
-        <w:t xml:space="preserve">WHERE </w:t>
-      </w:r>
-    </w:p>
-    <w:p>
-      <w:pPr>
-        <w:rPr>
-          <w:b/>
-          <w:bCs/>
-        </w:rPr>
-      </w:pPr>
-      <w:r>
-        <w:rPr>
-          <w:b/>
-          <w:bCs/>
-        </w:rPr>
-        <w:t xml:space="preserve">    </w:t>
-      </w:r>
-      <w:proofErr w:type="spellStart"/>
-      <w:r>
-        <w:rPr>
-          <w:b/>
-          <w:bCs/>
-        </w:rPr>
-        <w:t>c.book_id</w:t>
-      </w:r>
-      <w:proofErr w:type="spellEnd"/>
-      <w:r>
-        <w:rPr>
-          <w:b/>
-          <w:bCs/>
-        </w:rPr>
-        <w:t xml:space="preserve"> </w:t>
-      </w:r>
-      <w:r>
-        <w:rPr>
-          <w:b/>
-          <w:bCs/>
-        </w:rPr>
-        <w:t>=?</w:t>
-      </w:r>
-      <w:r>
-        <w:rPr>
-          <w:b/>
-          <w:bCs/>
-        </w:rPr>
-        <w:t xml:space="preserve"> -- Replace '?' with the specific book ID</w:t>
-      </w:r>
-    </w:p>
-    <w:p>
-      <w:pPr>
-        <w:rPr>
-          <w:b/>
-          <w:bCs/>
-        </w:rPr>
-      </w:pPr>
-      <w:r>
-        <w:rPr>
-          <w:b/>
-          <w:bCs/>
-        </w:rPr>
-        <w:t xml:space="preserve">ORDER BY </w:t>
-      </w:r>
-    </w:p>
-    <w:p>
-      <w:pPr>
-        <w:rPr>
-          <w:b/>
-          <w:bCs/>
-        </w:rPr>
-      </w:pPr>
-      <w:r>
-        <w:rPr>
-          <w:b/>
-          <w:bCs/>
-        </w:rPr>
-        <w:t xml:space="preserve">    </w:t>
-      </w:r>
-      <w:proofErr w:type="spellStart"/>
-      <w:r>
-        <w:rPr>
-          <w:b/>
-          <w:bCs/>
-        </w:rPr>
-        <w:t>c.chapter_</w:t>
-      </w:r>
-      <w:proofErr w:type="gramStart"/>
-      <w:r>
-        <w:rPr>
-          <w:b/>
-          <w:bCs/>
-        </w:rPr>
-        <w:t>number</w:t>
-      </w:r>
-      <w:proofErr w:type="spellEnd"/>
-      <w:r>
-        <w:rPr>
-          <w:b/>
-          <w:bCs/>
-        </w:rPr>
-        <w:t>;</w:t>
-      </w:r>
-      <w:proofErr w:type="gramEnd"/>
-    </w:p>
-    <w:p>
-      <w:r>
-        <w:pict w14:anchorId="30714DC1">
-          <v:rect id="_x0000_i1059" style="width:0;height:1.5pt" o:hralign="center" o:hrstd="t" o:hr="t" fillcolor="#a0a0a0" stroked="f"/>
-        </w:pict>
-      </w:r>
-    </w:p>
-    <w:p>
-      <w:r>
-        <w:t>6.</w:t>
-      </w:r>
-      <w:r>
-        <w:t xml:space="preserve"> </w:t>
-      </w:r>
-      <w:r>
-        <w:t>If the app requires access to paths for images or HTML files, this query retrieves the required paths.</w:t>
-      </w:r>
-    </w:p>
-    <w:p>
-      <w:pPr>
-        <w:rPr>
-          <w:b/>
-          <w:bCs/>
-        </w:rPr>
-      </w:pPr>
-      <w:r>
-        <w:rPr>
-          <w:b/>
-          <w:bCs/>
-        </w:rPr>
-        <w:t xml:space="preserve">SELECT </w:t>
-      </w:r>
-    </w:p>
-    <w:p>
-      <w:pPr>
-        <w:rPr>
-          <w:b/>
-          <w:bCs/>
-        </w:rPr>
-      </w:pPr>
-      <w:r>
-        <w:rPr>
-          <w:b/>
-          <w:bCs/>
-        </w:rPr>
-        <w:t xml:space="preserve">    </w:t>
-      </w:r>
-      <w:proofErr w:type="spellStart"/>
-      <w:proofErr w:type="gramStart"/>
-      <w:r>
-        <w:rPr>
-          <w:b/>
-          <w:bCs/>
-        </w:rPr>
-        <w:t>p.path</w:t>
-      </w:r>
-      <w:proofErr w:type="gramEnd"/>
-      <w:r>
-        <w:rPr>
-          <w:b/>
-          <w:bCs/>
-        </w:rPr>
-        <w:t>_to_cover_image</w:t>
-      </w:r>
-      <w:proofErr w:type="spellEnd"/>
-      <w:r>
-        <w:rPr>
-          <w:b/>
-          <w:bCs/>
-        </w:rPr>
-        <w:t>,</w:t>
-      </w:r>
-      <w:r>
-        <w:rPr>
-          <w:b/>
-          <w:bCs/>
-        </w:rPr>
-        <w:t xml:space="preserve"> </w:t>
-      </w:r>
-      <w:proofErr w:type="spellStart"/>
-      <w:r>
-        <w:rPr>
-          <w:b/>
-          <w:bCs/>
-        </w:rPr>
-        <w:t>p.path_to_book</w:t>
-      </w:r>
-      <w:proofErr w:type="spellEnd"/>
-    </w:p>
-    <w:p>
-      <w:pPr>
-        <w:rPr>
-          <w:b/>
-          <w:bCs/>
-        </w:rPr>
-      </w:pPr>
-      <w:r>
-        <w:rPr>
-          <w:b/>
-          <w:bCs/>
-        </w:rPr>
-        <w:t xml:space="preserve">FROM </w:t>
-      </w:r>
-    </w:p>
-    <w:p>
-      <w:pPr>
-        <w:rPr>
-          <w:b/>
-          <w:bCs/>
-        </w:rPr>
-      </w:pPr>
-      <w:r>
-        <w:rPr>
-          <w:b/>
-          <w:bCs/>
-        </w:rPr>
-        <w:t xml:space="preserve">    Paths p</w:t>
-      </w:r>
-    </w:p>
-    <w:p>
-      <w:pPr>
-        <w:rPr>
-          <w:b/>
-          <w:bCs/>
-        </w:rPr>
-      </w:pPr>
-      <w:r>
-        <w:rPr>
-          <w:b/>
-          <w:bCs/>
-        </w:rPr>
-        <w:lastRenderedPageBreak/>
-        <w:t xml:space="preserve">WHERE </w:t>
-      </w:r>
-    </w:p>
-    <w:p>
-      <w:pPr>
-        <w:rPr>
-          <w:b/>
-          <w:bCs/>
-        </w:rPr>
-      </w:pPr>
-      <w:r>
-        <w:rPr>
-          <w:b/>
-          <w:bCs/>
-        </w:rPr>
-        <w:t xml:space="preserve">    </w:t>
-      </w:r>
-      <w:proofErr w:type="spellStart"/>
-      <w:proofErr w:type="gramStart"/>
-      <w:r>
-        <w:rPr>
-          <w:b/>
-          <w:bCs/>
-        </w:rPr>
-        <w:t>p.book</w:t>
-      </w:r>
-      <w:proofErr w:type="gramEnd"/>
-      <w:r>
-        <w:rPr>
-          <w:b/>
-          <w:bCs/>
-        </w:rPr>
-        <w:t>_id</w:t>
-      </w:r>
-      <w:proofErr w:type="spellEnd"/>
-      <w:r>
-        <w:rPr>
-          <w:b/>
-          <w:bCs/>
-        </w:rPr>
-        <w:t xml:space="preserve"> = ?; -- Replace '?' with the specific book ID</w:t>
-      </w:r>
-    </w:p>
-    <w:p>
-      <w:pPr>
-        <w:rPr>
-          <w:b/>
-          <w:bCs/>
-        </w:rPr>
-      </w:pPr>
-      <w:r>
-        <w:pict w14:anchorId="21961795">
-          <v:rect id="_x0000_i1164" style="width:0;height:1.5pt" o:hralign="center" o:hrstd="t" o:hr="t" fillcolor="#a0a0a0" stroked="f"/>
+    </w:p>
+    <w:p>
+      <w:r>
+        <w:pict w14:anchorId="6777659D">
+          <v:rect id="_x0000_i1045" style="width:0;height:1.5pt" o:hralign="center" o:bullet="t" o:hrstd="t" o:hr="t" fillcolor="#a0a0a0" stroked="f"/>
         </w:pict>
       </w:r>
     </w:p>
@@ -3470,6 +3555,7 @@
           <w:sz w:val="32"/>
           <w:szCs w:val="32"/>
         </w:rPr>
+        <w:lastRenderedPageBreak/>
         <w:t>4.</w:t>
       </w:r>
       <w:r>
@@ -3493,7 +3579,13 @@
     </w:p>
     <w:p>
       <w:r>
-        <w:t>1. Authors Table</w:t>
+        <w:t>1.</w:t>
+      </w:r>
+      <w:r>
+        <w:t xml:space="preserve">  </w:t>
+      </w:r>
+      <w:r>
+        <w:t>Authors Table</w:t>
       </w:r>
     </w:p>
     <w:p>
@@ -3543,13 +3635,16 @@
     <w:p>
       <w:r>
         <w:pict w14:anchorId="1DB6E407">
-          <v:rect id="_x0000_i1095" style="width:0;height:1.5pt" o:hralign="center" o:hrstd="t" o:hr="t" fillcolor="#a0a0a0" stroked="f"/>
+          <v:rect id="_x0000_i1035" style="width:0;height:1.5pt" o:hralign="center" o:hrstd="t" o:hr="t" fillcolor="#a0a0a0" stroked="f"/>
         </w:pict>
       </w:r>
     </w:p>
     <w:p>
       <w:r>
-        <w:t>2. Books Table</w:t>
+        <w:t xml:space="preserve">2. </w:t>
+      </w:r>
+      <w:r>
+        <w:t>Books Table</w:t>
       </w:r>
     </w:p>
     <w:p>
@@ -3582,7 +3677,13 @@
         </w:numPr>
       </w:pPr>
       <w:r>
-        <w:t>Facilitates navigation to related entities like Paths and Chapters.</w:t>
+        <w:t>Facilitates navigation to related entities like</w:t>
+      </w:r>
+      <w:r>
+        <w:t xml:space="preserve"> </w:t>
+      </w:r>
+      <w:r>
+        <w:t>Chapters.</w:t>
       </w:r>
     </w:p>
     <w:p>
@@ -3623,87 +3724,25 @@
         </w:numPr>
       </w:pPr>
       <w:r>
-        <w:t>The one-to-one relationship between Books and Paths ensures that every book has a corresponding location for its resources (cover image and content files).</w:t>
-      </w:r>
-    </w:p>
-    <w:p>
-      <w:pPr>
-        <w:numPr>
-          <w:ilvl w:val="1"/>
-          <w:numId w:val="8"/>
-        </w:numPr>
-      </w:pPr>
-      <w:r>
         <w:t>The one-to-many relationship between Books and Chapters organizes the book's content hierarchically.</w:t>
       </w:r>
     </w:p>
     <w:p>
       <w:r>
         <w:pict w14:anchorId="0C56B18B">
-          <v:rect id="_x0000_i1096" style="width:0;height:1.5pt" o:hralign="center" o:hrstd="t" o:hr="t" fillcolor="#a0a0a0" stroked="f"/>
+          <v:rect id="_x0000_i1036" style="width:0;height:1.5pt" o:hralign="center" o:hrstd="t" o:hr="t" fillcolor="#a0a0a0" stroked="f"/>
         </w:pict>
       </w:r>
     </w:p>
     <w:p>
       <w:r>
-        <w:t>3. Paths Table</w:t>
-      </w:r>
-    </w:p>
-    <w:p>
-      <w:pPr>
-        <w:numPr>
-          <w:ilvl w:val="0"/>
-          <w:numId w:val="9"/>
-        </w:numPr>
-      </w:pPr>
-      <w:r>
-        <w:t>Rationale: The Paths table stores file paths for the book's resources, such as its cover image and the compressed HTML content. This design:</w:t>
-      </w:r>
-    </w:p>
-    <w:p>
-      <w:pPr>
-        <w:numPr>
-          <w:ilvl w:val="1"/>
-          <w:numId w:val="9"/>
-        </w:numPr>
-      </w:pPr>
-      <w:r>
-        <w:lastRenderedPageBreak/>
-        <w:t>Separates storage concerns from book metadata, ensuring cleaner data management.</w:t>
-      </w:r>
-    </w:p>
-    <w:p>
-      <w:pPr>
-        <w:numPr>
-          <w:ilvl w:val="1"/>
-          <w:numId w:val="9"/>
-        </w:numPr>
-      </w:pPr>
-      <w:r>
-        <w:t>Allows the app to fetch and display book resources dynamically without mixing path information with other book attributes.</w:t>
-      </w:r>
-    </w:p>
-    <w:p>
-      <w:pPr>
-        <w:numPr>
-          <w:ilvl w:val="0"/>
-          <w:numId w:val="9"/>
-        </w:numPr>
-      </w:pPr>
-      <w:r>
-        <w:t>Design: The one-to-one relationship with Books enforces that each book has a unique path, avoiding ambiguity in resource retrieval.</w:t>
-      </w:r>
-    </w:p>
-    <w:p>
-      <w:r>
-        <w:pict w14:anchorId="74E5E288">
-          <v:rect id="_x0000_i1097" style="width:0;height:1.5pt" o:hralign="center" o:hrstd="t" o:hr="t" fillcolor="#a0a0a0" stroked="f"/>
-        </w:pict>
-      </w:r>
-    </w:p>
-    <w:p>
-      <w:r>
-        <w:t>4. Chapters Table</w:t>
+        <w:t xml:space="preserve">3. </w:t>
+      </w:r>
+      <w:r>
+        <w:t>Chapters Table</w:t>
+      </w:r>
+      <w:r>
+        <w:tab/>
       </w:r>
     </w:p>
     <w:p>
@@ -3769,6 +3808,7 @@
         </w:numPr>
       </w:pPr>
       <w:r>
+        <w:lastRenderedPageBreak/>
         <w:t xml:space="preserve">Attributes such as </w:t>
       </w:r>
       <w:proofErr w:type="spellStart"/>
@@ -3791,13 +3831,16 @@
     <w:p>
       <w:r>
         <w:pict w14:anchorId="32306EB9">
-          <v:rect id="_x0000_i1098" style="width:0;height:1.5pt" o:hralign="center" o:hrstd="t" o:hr="t" fillcolor="#a0a0a0" stroked="f"/>
+          <v:rect id="_x0000_i1037" style="width:0;height:1.5pt" o:hralign="center" o:hrstd="t" o:hr="t" fillcolor="#a0a0a0" stroked="f"/>
         </w:pict>
       </w:r>
     </w:p>
     <w:p>
       <w:r>
-        <w:t>5. Contents Table</w:t>
+        <w:t xml:space="preserve">4. </w:t>
+      </w:r>
+      <w:r>
+        <w:t>Contents Table</w:t>
       </w:r>
     </w:p>
     <w:p>
@@ -3871,7 +3914,6 @@
         </w:numPr>
       </w:pPr>
       <w:r>
-        <w:lastRenderedPageBreak/>
         <w:t xml:space="preserve">A large </w:t>
       </w:r>
       <w:proofErr w:type="spellStart"/>
@@ -3886,10 +3928,11 @@
     <w:p>
       <w:r>
         <w:pict w14:anchorId="071477AB">
-          <v:rect id="_x0000_i1099" style="width:0;height:1.5pt" o:hralign="center" o:hrstd="t" o:hr="t" fillcolor="#a0a0a0" stroked="f"/>
+          <v:rect id="_x0000_i1048" style="width:0;height:1.5pt" o:hralign="center" o:bullet="t" o:hrstd="t" o:hr="t" fillcolor="#a0a0a0" stroked="f"/>
         </w:pict>
       </w:r>
     </w:p>
+    <w:p/>
     <w:p>
       <w:pPr>
         <w:rPr>
@@ -3899,23 +3942,13 @@
           <w:szCs w:val="32"/>
         </w:rPr>
       </w:pPr>
-    </w:p>
-    <w:p>
-      <w:pPr>
+      <w:r>
         <w:rPr>
           <w:b/>
           <w:bCs/>
           <w:sz w:val="32"/>
           <w:szCs w:val="32"/>
         </w:rPr>
-      </w:pPr>
-      <w:r>
-        <w:rPr>
-          <w:b/>
-          <w:bCs/>
-          <w:sz w:val="32"/>
-          <w:szCs w:val="32"/>
-        </w:rPr>
         <w:t>5. Testing Strategy</w:t>
       </w:r>
     </w:p>
@@ -4038,6 +4071,7 @@
         </w:numPr>
       </w:pPr>
       <w:r>
+        <w:lastRenderedPageBreak/>
         <w:t>Content Retrieval:</w:t>
       </w:r>
     </w:p>
@@ -4060,7 +4094,13 @@
         </w:numPr>
       </w:pPr>
       <w:r>
-        <w:t>Verify data consistency between relationships, such as books linked to authors, paths, and chapters.</w:t>
+        <w:t>Verify data consistency between relationships, such as books linked to authors</w:t>
+      </w:r>
+      <w:r>
+        <w:t xml:space="preserve"> </w:t>
+      </w:r>
+      <w:r>
+        <w:t>and chapters.</w:t>
       </w:r>
     </w:p>
     <w:p>
@@ -4099,7 +4139,7 @@
     <w:p>
       <w:r>
         <w:pict w14:anchorId="5E3516F0">
-          <v:rect id="_x0000_i1144" style="width:0;height:1.5pt" o:hralign="center" o:hrstd="t" o:hr="t" fillcolor="#a0a0a0" stroked="f"/>
+          <v:rect id="_x0000_i1039" style="width:0;height:1.5pt" o:hralign="center" o:hrstd="t" o:hr="t" fillcolor="#a0a0a0" stroked="f"/>
         </w:pict>
       </w:r>
     </w:p>
@@ -4121,6 +4161,155 @@
     <w:p>
       <w:r>
         <w:t>1. Adaptive Navigation Components</w:t>
+      </w:r>
+    </w:p>
+    <w:p>
+      <w:r>
+        <w:t>Test Scenarios</w:t>
+      </w:r>
+    </w:p>
+    <w:p>
+      <w:pPr>
+        <w:numPr>
+          <w:ilvl w:val="0"/>
+          <w:numId w:val="15"/>
+        </w:numPr>
+      </w:pPr>
+      <w:r>
+        <w:t>Bottom Navigation Bar (Compact screens):</w:t>
+      </w:r>
+    </w:p>
+    <w:p>
+      <w:pPr>
+        <w:numPr>
+          <w:ilvl w:val="1"/>
+          <w:numId w:val="15"/>
+        </w:numPr>
+      </w:pPr>
+      <w:r>
+        <w:t>Verify that all navigation items are visible and clickable.</w:t>
+      </w:r>
+    </w:p>
+    <w:p>
+      <w:pPr>
+        <w:numPr>
+          <w:ilvl w:val="1"/>
+          <w:numId w:val="15"/>
+        </w:numPr>
+      </w:pPr>
+      <w:r>
+        <w:t>Test navigation between screens using the Bottom Navigation Bar.</w:t>
+      </w:r>
+    </w:p>
+    <w:p>
+      <w:pPr>
+        <w:numPr>
+          <w:ilvl w:val="1"/>
+          <w:numId w:val="15"/>
+        </w:numPr>
+      </w:pPr>
+      <w:r>
+        <w:t>Handle cases where a user tries to click a disabled navigation item.</w:t>
+      </w:r>
+    </w:p>
+    <w:p>
+      <w:pPr>
+        <w:numPr>
+          <w:ilvl w:val="0"/>
+          <w:numId w:val="15"/>
+        </w:numPr>
+      </w:pPr>
+      <w:r>
+        <w:t>Navigation Rail (Medium-sized screens):</w:t>
+      </w:r>
+    </w:p>
+    <w:p>
+      <w:pPr>
+        <w:numPr>
+          <w:ilvl w:val="1"/>
+          <w:numId w:val="15"/>
+        </w:numPr>
+      </w:pPr>
+      <w:r>
+        <w:t>Verify that the Navigation Rail displays correctly on medium-sized screens.</w:t>
+      </w:r>
+    </w:p>
+    <w:p>
+      <w:pPr>
+        <w:numPr>
+          <w:ilvl w:val="1"/>
+          <w:numId w:val="15"/>
+        </w:numPr>
+      </w:pPr>
+      <w:r>
+        <w:t>Test that icons and labels appear as expected.</w:t>
+      </w:r>
+    </w:p>
+    <w:p>
+      <w:pPr>
+        <w:numPr>
+          <w:ilvl w:val="1"/>
+          <w:numId w:val="15"/>
+        </w:numPr>
+      </w:pPr>
+      <w:r>
+        <w:t>Test that navigation transitions are seamless.</w:t>
+      </w:r>
+    </w:p>
+    <w:p>
+      <w:pPr>
+        <w:numPr>
+          <w:ilvl w:val="0"/>
+          <w:numId w:val="15"/>
+        </w:numPr>
+      </w:pPr>
+      <w:r>
+        <w:t>Navigation Drawer (Large screens):</w:t>
+      </w:r>
+    </w:p>
+    <w:p>
+      <w:pPr>
+        <w:numPr>
+          <w:ilvl w:val="1"/>
+          <w:numId w:val="15"/>
+        </w:numPr>
+      </w:pPr>
+      <w:r>
+        <w:t>Test that the Navigation Drawer opens and closes properly.</w:t>
+      </w:r>
+    </w:p>
+    <w:p>
+      <w:pPr>
+        <w:numPr>
+          <w:ilvl w:val="1"/>
+          <w:numId w:val="15"/>
+        </w:numPr>
+      </w:pPr>
+      <w:r>
+        <w:t>Verify that selecting a menu item navigates to the correct screen.</w:t>
+      </w:r>
+    </w:p>
+    <w:p>
+      <w:pPr>
+        <w:numPr>
+          <w:ilvl w:val="1"/>
+          <w:numId w:val="15"/>
+        </w:numPr>
+      </w:pPr>
+      <w:r>
+        <w:t>Handle cases where the drawer remains open in landscape mode.</w:t>
+      </w:r>
+    </w:p>
+    <w:p>
+      <w:r>
+        <w:pict w14:anchorId="5187A580">
+          <v:rect id="_x0000_i1040" style="width:0;height:1.5pt" o:hralign="center" o:hrstd="t" o:hr="t" fillcolor="#a0a0a0" stroked="f"/>
+        </w:pict>
+      </w:r>
+    </w:p>
+    <w:p>
+      <w:r>
+        <w:t>2. UI Components</w:t>
       </w:r>
     </w:p>
     <w:p>
@@ -4133,149 +4322,22 @@
       <w:pPr>
         <w:numPr>
           <w:ilvl w:val="0"/>
-          <w:numId w:val="15"/>
-        </w:numPr>
-      </w:pPr>
-      <w:r>
-        <w:t>Bottom Navigation Bar (Compact screens):</w:t>
+          <w:numId w:val="16"/>
+        </w:numPr>
+      </w:pPr>
+      <w:r>
+        <w:t>Home Screen:</w:t>
       </w:r>
     </w:p>
     <w:p>
       <w:pPr>
         <w:numPr>
           <w:ilvl w:val="1"/>
-          <w:numId w:val="15"/>
-        </w:numPr>
-      </w:pPr>
-      <w:r>
-        <w:t>Verify that all navigation items are visible and clickable.</w:t>
-      </w:r>
-    </w:p>
-    <w:p>
-      <w:pPr>
-        <w:numPr>
-          <w:ilvl w:val="1"/>
-          <w:numId w:val="15"/>
-        </w:numPr>
-      </w:pPr>
-      <w:r>
-        <w:t>Test navigation between screens using the Bottom Navigation Bar.</w:t>
-      </w:r>
-    </w:p>
-    <w:p>
-      <w:pPr>
-        <w:numPr>
-          <w:ilvl w:val="1"/>
-          <w:numId w:val="15"/>
-        </w:numPr>
-      </w:pPr>
-      <w:r>
-        <w:t>Handle cases where a user tries to click a disabled navigation item.</w:t>
-      </w:r>
-    </w:p>
-    <w:p>
-      <w:pPr>
-        <w:numPr>
-          <w:ilvl w:val="0"/>
-          <w:numId w:val="15"/>
-        </w:numPr>
-      </w:pPr>
-      <w:r>
-        <w:t>Navigation Rail (Medium-sized screens):</w:t>
-      </w:r>
-    </w:p>
-    <w:p>
-      <w:pPr>
-        <w:numPr>
-          <w:ilvl w:val="1"/>
-          <w:numId w:val="15"/>
-        </w:numPr>
-      </w:pPr>
-      <w:r>
-        <w:t>Verify that the Navigation Rail displays correctly on medium-sized screens.</w:t>
-      </w:r>
-    </w:p>
-    <w:p>
-      <w:pPr>
-        <w:numPr>
-          <w:ilvl w:val="1"/>
-          <w:numId w:val="15"/>
-        </w:numPr>
-      </w:pPr>
-      <w:r>
-        <w:t>Test that icons and labels appear as expected.</w:t>
-      </w:r>
-    </w:p>
-    <w:p>
-      <w:pPr>
-        <w:numPr>
-          <w:ilvl w:val="1"/>
-          <w:numId w:val="15"/>
-        </w:numPr>
-      </w:pPr>
-      <w:r>
-        <w:t>Test that navigation transitions are seamless.</w:t>
-      </w:r>
-    </w:p>
-    <w:p>
-      <w:pPr>
-        <w:numPr>
-          <w:ilvl w:val="0"/>
-          <w:numId w:val="15"/>
-        </w:numPr>
-      </w:pPr>
-      <w:r>
-        <w:t>Navigation Drawer (Large screens):</w:t>
-      </w:r>
-    </w:p>
-    <w:p>
-      <w:pPr>
-        <w:numPr>
-          <w:ilvl w:val="1"/>
-          <w:numId w:val="15"/>
-        </w:numPr>
-      </w:pPr>
-      <w:r>
-        <w:t>Test that the Navigation Drawer opens and closes properly.</w:t>
-      </w:r>
-    </w:p>
-    <w:p>
-      <w:pPr>
-        <w:numPr>
-          <w:ilvl w:val="1"/>
-          <w:numId w:val="15"/>
-        </w:numPr>
-      </w:pPr>
-      <w:r>
-        <w:t>Verify that selecting a menu item navigates to the correct screen.</w:t>
-      </w:r>
-    </w:p>
-    <w:p>
-      <w:pPr>
-        <w:numPr>
-          <w:ilvl w:val="1"/>
-          <w:numId w:val="15"/>
-        </w:numPr>
-      </w:pPr>
-      <w:r>
-        <w:t>Handle cases where the drawer remains open in landscape mode.</w:t>
-      </w:r>
-    </w:p>
-    <w:p>
-      <w:r>
-        <w:pict w14:anchorId="5187A580">
-          <v:rect id="_x0000_i1146" style="width:0;height:1.5pt" o:hralign="center" o:hrstd="t" o:hr="t" fillcolor="#a0a0a0" stroked="f"/>
-        </w:pict>
-      </w:r>
-    </w:p>
-    <w:p>
-      <w:r>
-        <w:t>2. UI Components</w:t>
-      </w:r>
-    </w:p>
-    <w:p>
-      <w:r>
-        <w:t>Test Scenarios</w:t>
+          <w:numId w:val="16"/>
+        </w:numPr>
+      </w:pPr>
+      <w:r>
+        <w:t>Verify that the app information is displayed correctly.</w:t>
       </w:r>
     </w:p>
     <w:p>
@@ -4286,7 +4348,7 @@
         </w:numPr>
       </w:pPr>
       <w:r>
-        <w:t>Home Screen:</w:t>
+        <w:t>Library Screen:</w:t>
       </w:r>
     </w:p>
     <w:p>
@@ -4297,7 +4359,7 @@
         </w:numPr>
       </w:pPr>
       <w:r>
-        <w:t>Verify that the app information is displayed correctly.</w:t>
+        <w:t>Test that book images, titles, and metadata are displayed correctly.</w:t>
       </w:r>
     </w:p>
     <w:p>
@@ -4308,7 +4370,7 @@
         </w:numPr>
       </w:pPr>
       <w:r>
-        <w:t>Library Screen:</w:t>
+        <w:t>Search Screen:</w:t>
       </w:r>
     </w:p>
     <w:p>
@@ -4319,7 +4381,29 @@
         </w:numPr>
       </w:pPr>
       <w:r>
-        <w:t>Test that book images, titles, and metadata are displayed correctly.</w:t>
+        <w:t>Test the search field for input validation and edge cases.</w:t>
+      </w:r>
+    </w:p>
+    <w:p>
+      <w:pPr>
+        <w:numPr>
+          <w:ilvl w:val="1"/>
+          <w:numId w:val="16"/>
+        </w:numPr>
+      </w:pPr>
+      <w:r>
+        <w:t>Verify that results update dynamically as the user types.</w:t>
+      </w:r>
+    </w:p>
+    <w:p>
+      <w:pPr>
+        <w:numPr>
+          <w:ilvl w:val="1"/>
+          <w:numId w:val="16"/>
+        </w:numPr>
+      </w:pPr>
+      <w:r>
+        <w:t>Handle empty or invalid search terms.</w:t>
       </w:r>
     </w:p>
     <w:p>
@@ -4330,7 +4414,7 @@
         </w:numPr>
       </w:pPr>
       <w:r>
-        <w:t>Search Screen:</w:t>
+        <w:t>Table of Contents Screen:</w:t>
       </w:r>
     </w:p>
     <w:p>
@@ -4341,7 +4425,7 @@
         </w:numPr>
       </w:pPr>
       <w:r>
-        <w:t>Test the search field for input validation and edge cases.</w:t>
+        <w:t>Test that the chapters list updates correctly when a new book is selected.</w:t>
       </w:r>
     </w:p>
     <w:p>
@@ -4352,7 +4436,24 @@
         </w:numPr>
       </w:pPr>
       <w:r>
-        <w:t>Verify that results update dynamically as the user types.</w:t>
+        <w:t xml:space="preserve">Verify </w:t>
+      </w:r>
+      <w:r>
+        <w:t>click ability</w:t>
+      </w:r>
+      <w:r>
+        <w:t xml:space="preserve"> of chapter items to navigate to the Reading Screen.</w:t>
+      </w:r>
+    </w:p>
+    <w:p>
+      <w:pPr>
+        <w:numPr>
+          <w:ilvl w:val="0"/>
+          <w:numId w:val="16"/>
+        </w:numPr>
+      </w:pPr>
+      <w:r>
+        <w:t>Reading Screen:</w:t>
       </w:r>
     </w:p>
     <w:p>
@@ -4363,75 +4464,13 @@
         </w:numPr>
       </w:pPr>
       <w:r>
-        <w:t>Handle empty or invalid search terms.</w:t>
-      </w:r>
-    </w:p>
-    <w:p>
-      <w:pPr>
-        <w:numPr>
-          <w:ilvl w:val="0"/>
-          <w:numId w:val="16"/>
-        </w:numPr>
-      </w:pPr>
-      <w:r>
-        <w:t>Table of Contents Screen:</w:t>
-      </w:r>
-    </w:p>
-    <w:p>
-      <w:pPr>
-        <w:numPr>
-          <w:ilvl w:val="1"/>
-          <w:numId w:val="16"/>
-        </w:numPr>
-      </w:pPr>
-      <w:r>
-        <w:t>Test that the chapters list updates correctly when a new book is selected.</w:t>
-      </w:r>
-    </w:p>
-    <w:p>
-      <w:pPr>
-        <w:numPr>
-          <w:ilvl w:val="1"/>
-          <w:numId w:val="16"/>
-        </w:numPr>
-      </w:pPr>
-      <w:r>
-        <w:lastRenderedPageBreak/>
-        <w:t xml:space="preserve">Verify </w:t>
-      </w:r>
-      <w:r>
-        <w:t>click ability</w:t>
-      </w:r>
-      <w:r>
-        <w:t xml:space="preserve"> of chapter items to navigate to the Reading Screen.</w:t>
-      </w:r>
-    </w:p>
-    <w:p>
-      <w:pPr>
-        <w:numPr>
-          <w:ilvl w:val="0"/>
-          <w:numId w:val="16"/>
-        </w:numPr>
-      </w:pPr>
-      <w:r>
-        <w:t>Reading Screen:</w:t>
-      </w:r>
-    </w:p>
-    <w:p>
-      <w:pPr>
-        <w:numPr>
-          <w:ilvl w:val="1"/>
-          <w:numId w:val="16"/>
-        </w:numPr>
-      </w:pPr>
-      <w:r>
         <w:t>Test the rendering of book content, including text, images, and tables.</w:t>
       </w:r>
     </w:p>
     <w:p>
       <w:r>
         <w:pict w14:anchorId="5BE5136A">
-          <v:rect id="_x0000_i1147" style="width:0;height:1.5pt" o:hralign="center" o:hrstd="t" o:hr="t" fillcolor="#a0a0a0" stroked="f"/>
+          <v:rect id="_x0000_i1041" style="width:0;height:1.5pt" o:hralign="center" o:hrstd="t" o:hr="t" fillcolor="#a0a0a0" stroked="f"/>
         </w:pict>
       </w:r>
     </w:p>
@@ -4553,6 +4592,16 @@
 
 <file path=word/numbering.xml><?xml version="1.0" encoding="utf-8"?>
 <w:numbering xmlns:wpc="http://schemas.microsoft.com/office/word/2010/wordprocessingCanvas" xmlns:cx="http://schemas.microsoft.com/office/drawing/2014/chartex" xmlns:cx1="http://schemas.microsoft.com/office/drawing/2015/9/8/chartex" xmlns:cx2="http://schemas.microsoft.com/office/drawing/2015/10/21/chartex" xmlns:cx3="http://schemas.microsoft.com/office/drawing/2016/5/9/chartex" xmlns:cx4="http://schemas.microsoft.com/office/drawing/2016/5/10/chartex" xmlns:cx5="http://schemas.microsoft.com/office/drawing/2016/5/11/chartex" xmlns:cx6="http://schemas.microsoft.com/office/drawing/2016/5/12/chartex" xmlns:cx7="http://schemas.microsoft.com/office/drawing/2016/5/13/chartex" xmlns:cx8="http://schemas.microsoft.com/office/drawing/2016/5/14/chartex" xmlns:mc="http://schemas.openxmlformats.org/markup-compatibility/2006" xmlns:aink="http://schemas.microsoft.com/office/drawing/2016/ink" xmlns:am3d="http://schemas.microsoft.com/office/drawing/2017/model3d" xmlns:o="urn:schemas-microsoft-com:office:office" xmlns:oel="http://schemas.microsoft.com/office/2019/extlst" xmlns:r="http://schemas.openxmlformats.org/officeDocument/2006/relationships" xmlns:m="http://schemas.openxmlformats.org/officeDocument/2006/math" xmlns:v="urn:schemas-microsoft-com:vml" xmlns:wp14="http://schemas.microsoft.com/office/word/2010/wordprocessingDrawing" xmlns:wp="http://schemas.openxmlformats.org/drawingml/2006/wordprocessingDrawing" xmlns:w10="urn:schemas-microsoft-com:office:word" xmlns:w="http://schemas.openxmlformats.org/wordprocessingml/2006/main" xmlns:w14="http://schemas.microsoft.com/office/word/2010/wordml" xmlns:w15="http://schemas.microsoft.com/office/word/2012/wordml" xmlns:w16cex="http://schemas.microsoft.com/office/word/2018/wordml/cex" xmlns:w16cid="http://schemas.microsoft.com/office/word/2016/wordml/cid" xmlns:w16="http://schemas.microsoft.com/office/word/2018/wordml" xmlns:w16du="http://schemas.microsoft.com/office/word/2023/wordml/word16du" xmlns:w16sdtdh="http://schemas.microsoft.com/office/word/2020/wordml/sdtdatahash" xmlns:w16se="http://schemas.microsoft.com/office/word/2015/wordml/symex" xmlns:wpg="http://schemas.microsoft.com/office/word/2010/wordprocessingGroup" xmlns:wpi="http://schemas.microsoft.com/office/word/2010/wordprocessingInk" xmlns:wne="http://schemas.microsoft.com/office/word/2006/wordml" xmlns:wps="http://schemas.microsoft.com/office/word/2010/wordprocessingShape" mc:Ignorable="w14 w15 w16se w16cid w16 w16cex w16sdtdh w16du wp14">
+  <w:numPicBullet w:numPicBulletId="0">
+    <w:pict>
+      <v:rect id="_x0000_i1077" style="width:0;height:1.5pt" o:hralign="center" o:bullet="t" o:hrstd="t" o:hr="t" fillcolor="#a0a0a0" stroked="f"/>
+    </w:pict>
+  </w:numPicBullet>
+  <w:numPicBullet w:numPicBulletId="1">
+    <w:pict>
+      <v:rect id="_x0000_i1078" style="width:0;height:1.5pt" o:hralign="center" o:bullet="t" o:hrstd="t" o:hr="t" fillcolor="#a0a0a0" stroked="f"/>
+    </w:pict>
+  </w:numPicBullet>
   <w:abstractNum w:abstractNumId="0" w15:restartNumberingAfterBreak="0">
     <w:nsid w:val="00015729"/>
     <w:multiLevelType w:val="multilevel"/>
@@ -6149,7 +6198,7 @@
   <w:abstractNum w:abstractNumId="13" w15:restartNumberingAfterBreak="0">
     <w:nsid w:val="4B4739D2"/>
     <w:multiLevelType w:val="multilevel"/>
-    <w:tmpl w:val="BBCE872A"/>
+    <w:tmpl w:val="AEE2BFCE"/>
     <w:lvl w:ilvl="0">
       <w:start w:val="1"/>
       <w:numFmt w:val="bullet"/>
@@ -6182,20 +6231,16 @@
         <w:sz w:val="20"/>
       </w:rPr>
     </w:lvl>
-    <w:lvl w:ilvl="2" w:tentative="1">
-      <w:start w:val="1"/>
-      <w:numFmt w:val="bullet"/>
-      <w:lvlText w:val=""/>
-      <w:lvlJc w:val="left"/>
-      <w:pPr>
-        <w:tabs>
-          <w:tab w:val="num" w:pos="2160"/>
-        </w:tabs>
+    <w:lvl w:ilvl="2">
+      <w:start w:val="3"/>
+      <w:numFmt w:val="decimal"/>
+      <w:lvlText w:val="%3."/>
+      <w:lvlJc w:val="left"/>
+      <w:pPr>
         <w:ind w:left="2160" w:hanging="360"/>
       </w:pPr>
       <w:rPr>
-        <w:rFonts w:ascii="Wingdings" w:hAnsi="Wingdings" w:hint="default"/>
-        <w:sz w:val="20"/>
+        <w:rFonts w:hint="default"/>
       </w:rPr>
     </w:lvl>
     <w:lvl w:ilvl="3" w:tentative="1">
@@ -6298,7 +6343,7 @@
   <w:abstractNum w:abstractNumId="14" w15:restartNumberingAfterBreak="0">
     <w:nsid w:val="583949E0"/>
     <w:multiLevelType w:val="multilevel"/>
-    <w:tmpl w:val="C8EA6612"/>
+    <w:tmpl w:val="D490363E"/>
     <w:lvl w:ilvl="0">
       <w:start w:val="1"/>
       <w:numFmt w:val="bullet"/>
@@ -6331,20 +6376,16 @@
         <w:sz w:val="20"/>
       </w:rPr>
     </w:lvl>
-    <w:lvl w:ilvl="2" w:tentative="1">
-      <w:start w:val="1"/>
-      <w:numFmt w:val="bullet"/>
-      <w:lvlText w:val=""/>
-      <w:lvlJc w:val="left"/>
-      <w:pPr>
-        <w:tabs>
-          <w:tab w:val="num" w:pos="2160"/>
-        </w:tabs>
+    <w:lvl w:ilvl="2">
+      <w:start w:val="4"/>
+      <w:numFmt w:val="decimal"/>
+      <w:lvlText w:val="%3."/>
+      <w:lvlJc w:val="left"/>
+      <w:pPr>
         <w:ind w:left="2160" w:hanging="360"/>
       </w:pPr>
       <w:rPr>
-        <w:rFonts w:ascii="Wingdings" w:hAnsi="Wingdings" w:hint="default"/>
-        <w:sz w:val="20"/>
+        <w:rFonts w:hint="default"/>
       </w:rPr>
     </w:lvl>
     <w:lvl w:ilvl="3" w:tentative="1">
@@ -7340,7 +7381,6 @@
     <w:next w:val="Normal"/>
     <w:link w:val="Heading2Char"/>
     <w:uiPriority w:val="9"/>
-    <w:semiHidden/>
     <w:unhideWhenUsed/>
     <w:qFormat/>
     <w:rsid w:val="00963C16"/>
@@ -7556,7 +7596,6 @@
     <w:basedOn w:val="DefaultParagraphFont"/>
     <w:link w:val="Heading2"/>
     <w:uiPriority w:val="9"/>
-    <w:semiHidden/>
     <w:rsid w:val="00963C16"/>
     <w:rPr>
       <w:rFonts w:asciiTheme="majorHAnsi" w:eastAsiaTheme="majorEastAsia" w:hAnsiTheme="majorHAnsi" w:cstheme="majorBidi"/>

</xml_diff>